<commit_message>
checklist very much in flight but coming along
</commit_message>
<xml_diff>
--- a/output/residences-checklist.docx
+++ b/output/residences-checklist.docx
@@ -16,52 +16,2682 @@
       <w:pPr>
         <w:pStyle w:val="FirstParagraph"/>
       </w:pPr>
-      <w:r>
-        <w:t xml:space="preserve">😄</w:t>
-      </w:r>
-    </w:p>
-    <w:p>
-      <w:pPr>
-        <w:pStyle w:val="Compact"/>
-        <w:numPr>
-          <w:numId w:val="1001"/>
-          <w:ilvl w:val="0"/>
-        </w:numPr>
-      </w:pPr>
-      <w:r>
-        <w:t xml:space="preserve">☐ markdown checklist</w:t>
-      </w:r>
-    </w:p>
-    <w:p>
-      <w:pPr>
-        <w:pStyle w:val="Compact"/>
-        <w:numPr>
-          <w:numId w:val="1001"/>
-          <w:ilvl w:val="0"/>
-        </w:numPr>
-      </w:pPr>
-      <w:r>
-        <w:t xml:space="preserve">☒ markdown checked</w:t>
-      </w:r>
-    </w:p>
-    <w:p>
-      <w:pPr>
-        <w:pStyle w:val="Compact"/>
-        <w:numPr>
-          <w:numId w:val="1001"/>
-          <w:ilvl w:val="0"/>
-        </w:numPr>
-      </w:pPr>
-      <w:r>
-        <w:t xml:space="preserve">☐ ■ □ is this a check box?</w:t>
-      </w:r>
+    </w:p>
+    <w:p>
+      <w:pPr>
+        <w:pStyle w:val="BodyText"/>
+      </w:pPr>
+      <w:r>
+        <w:drawing>
+          <wp:inline>
+            <wp:extent cx="179043" cy="179043"/>
+            <wp:effectExtent b="0" l="0" r="0" t="0"/>
+            <wp:docPr descr="" title="" id="1" name="Picture"/>
+            <a:graphic>
+              <a:graphicData uri="http://schemas.openxmlformats.org/drawingml/2006/picture">
+                <pic:pic>
+                  <pic:nvPicPr>
+                    <pic:cNvPr descr="images/checked.png" id="0" name="Picture"/>
+                    <pic:cNvPicPr>
+                      <a:picLocks noChangeArrowheads="1" noChangeAspect="1"/>
+                    </pic:cNvPicPr>
+                  </pic:nvPicPr>
+                  <pic:blipFill>
+                    <a:blip r:embed="rId21"/>
+                    <a:stretch>
+                      <a:fillRect/>
+                    </a:stretch>
+                  </pic:blipFill>
+                  <pic:spPr bwMode="auto">
+                    <a:xfrm>
+                      <a:off x="0" y="0"/>
+                      <a:ext cx="179043" cy="179043"/>
+                    </a:xfrm>
+                    <a:prstGeom prst="rect">
+                      <a:avLst/>
+                    </a:prstGeom>
+                    <a:noFill/>
+                    <a:ln w="9525">
+                      <a:noFill/>
+                      <a:headEnd/>
+                      <a:tailEnd/>
+                    </a:ln>
+                  </pic:spPr>
+                </pic:pic>
+              </a:graphicData>
+            </a:graphic>
+          </wp:inline>
+        </w:drawing>
+      </w:r>
+      <w:r>
+        <w:t xml:space="preserve"> </w:t>
+      </w:r>
+      <w:r>
+        <w:t xml:space="preserve">Read the Dhamma Sineru Deep Clean Manual for Residences.</w:t>
+      </w:r>
+    </w:p>
+    <w:tbl>
+      <w:tblPr>
+        <w:tblStyle w:val="Table"/>
+        <w:tblW w:type="pct" w:w="2222.222222222222"/>
+        <w:tblLook w:firstRow="0"/>
+      </w:tblPr>
+      <w:tblGrid>
+        <w:gridCol w:w="1760"/>
+        <w:gridCol w:w="1760"/>
+      </w:tblGrid>
+      <w:tr>
+        <w:tc>
+          <w:p>
+            <w:pPr>
+              <w:jc w:val="left"/>
+            </w:pPr>
+            <w:r>
+              <w:t xml:space="preserve">Fruit</w:t>
+            </w:r>
+            <w:r>
+              <w:t xml:space="preserve"> </w:t>
+            </w:r>
+            <w:r>
+              <w:t xml:space="preserve">Bananas</w:t>
+            </w:r>
+          </w:p>
+          <w:p>
+            <w:pPr>
+              <w:jc w:val="left"/>
+            </w:pPr>
+            <w:r>
+              <w:t xml:space="preserve">Oranges</w:t>
+            </w:r>
+          </w:p>
+        </w:tc>
+        <w:tc>
+          <w:p>
+            <w:pPr>
+              <w:jc w:val="left"/>
+            </w:pPr>
+            <w:r>
+              <w:t xml:space="preserve">Price</w:t>
+            </w:r>
+            <w:r>
+              <w:t xml:space="preserve"> </w:t>
+            </w:r>
+            <w:r>
+              <w:t xml:space="preserve">$1.34</w:t>
+            </w:r>
+          </w:p>
+          <w:p>
+            <w:pPr>
+              <w:jc w:val="left"/>
+            </w:pPr>
+            <w:r>
+              <w:t xml:space="preserve">$2.10</w:t>
+            </w:r>
+          </w:p>
+        </w:tc>
+      </w:tr>
+    </w:tbl>
+    <w:p>
+      <w:pPr>
+        <w:pStyle w:val="BodyText"/>
+      </w:pPr>
+    </w:p>
+    <w:p>
+      <w:pPr>
+        <w:pStyle w:val="Heading2"/>
+      </w:pPr>
+      <w:bookmarkStart w:id="22" w:name="sweep"/>
+      <w:r>
+        <w:t xml:space="preserve">1. Sweep</w:t>
+      </w:r>
+      <w:bookmarkEnd w:id="22"/>
     </w:p>
     <w:p>
       <w:pPr>
         <w:pStyle w:val="FirstParagraph"/>
       </w:pPr>
       <w:r>
-        <w:t xml:space="preserve">☐☐</w:t>
+        <w:drawing>
+          <wp:inline>
+            <wp:extent cx="179043" cy="179043"/>
+            <wp:effectExtent b="0" l="0" r="0" t="0"/>
+            <wp:docPr descr="" title="" id="1" name="Picture"/>
+            <a:graphic>
+              <a:graphicData uri="http://schemas.openxmlformats.org/drawingml/2006/picture">
+                <pic:pic>
+                  <pic:nvPicPr>
+                    <pic:cNvPr descr="images/unchecked.png" id="0" name="Picture"/>
+                    <pic:cNvPicPr>
+                      <a:picLocks noChangeArrowheads="1" noChangeAspect="1"/>
+                    </pic:cNvPicPr>
+                  </pic:nvPicPr>
+                  <pic:blipFill>
+                    <a:blip r:embed="rId23"/>
+                    <a:stretch>
+                      <a:fillRect/>
+                    </a:stretch>
+                  </pic:blipFill>
+                  <pic:spPr bwMode="auto">
+                    <a:xfrm>
+                      <a:off x="0" y="0"/>
+                      <a:ext cx="179043" cy="179043"/>
+                    </a:xfrm>
+                    <a:prstGeom prst="rect">
+                      <a:avLst/>
+                    </a:prstGeom>
+                    <a:noFill/>
+                    <a:ln w="9525">
+                      <a:noFill/>
+                      <a:headEnd/>
+                      <a:tailEnd/>
+                    </a:ln>
+                  </pic:spPr>
+                </pic:pic>
+              </a:graphicData>
+            </a:graphic>
+          </wp:inline>
+        </w:drawing>
+      </w:r>
+      <w:r>
+        <w:t xml:space="preserve"> </w:t>
+      </w:r>
+      <w:r>
+        <w:t xml:space="preserve">Sweep the balcony</w:t>
+      </w:r>
+    </w:p>
+    <w:p>
+      <w:pPr>
+        <w:pStyle w:val="BodyText"/>
+      </w:pPr>
+      <w:r>
+        <w:drawing>
+          <wp:inline>
+            <wp:extent cx="179043" cy="179043"/>
+            <wp:effectExtent b="0" l="0" r="0" t="0"/>
+            <wp:docPr descr="" title="" id="1" name="Picture"/>
+            <a:graphic>
+              <a:graphicData uri="http://schemas.openxmlformats.org/drawingml/2006/picture">
+                <pic:pic>
+                  <pic:nvPicPr>
+                    <pic:cNvPr descr="images/unchecked.png" id="0" name="Picture"/>
+                    <pic:cNvPicPr>
+                      <a:picLocks noChangeArrowheads="1" noChangeAspect="1"/>
+                    </pic:cNvPicPr>
+                  </pic:nvPicPr>
+                  <pic:blipFill>
+                    <a:blip r:embed="rId23"/>
+                    <a:stretch>
+                      <a:fillRect/>
+                    </a:stretch>
+                  </pic:blipFill>
+                  <pic:spPr bwMode="auto">
+                    <a:xfrm>
+                      <a:off x="0" y="0"/>
+                      <a:ext cx="179043" cy="179043"/>
+                    </a:xfrm>
+                    <a:prstGeom prst="rect">
+                      <a:avLst/>
+                    </a:prstGeom>
+                    <a:noFill/>
+                    <a:ln w="9525">
+                      <a:noFill/>
+                      <a:headEnd/>
+                      <a:tailEnd/>
+                    </a:ln>
+                  </pic:spPr>
+                </pic:pic>
+              </a:graphicData>
+            </a:graphic>
+          </wp:inline>
+        </w:drawing>
+      </w:r>
+      <w:r>
+        <w:t xml:space="preserve"> </w:t>
+      </w:r>
+      <w:r>
+        <w:t xml:space="preserve">Remove all garbage from bedroom, bathroom, and toilet</w:t>
+      </w:r>
+    </w:p>
+    <w:p>
+      <w:pPr>
+        <w:pStyle w:val="BodyText"/>
+      </w:pPr>
+      <w:r>
+        <w:drawing>
+          <wp:inline>
+            <wp:extent cx="179043" cy="179043"/>
+            <wp:effectExtent b="0" l="0" r="0" t="0"/>
+            <wp:docPr descr="" title="" id="1" name="Picture"/>
+            <a:graphic>
+              <a:graphicData uri="http://schemas.openxmlformats.org/drawingml/2006/picture">
+                <pic:pic>
+                  <pic:nvPicPr>
+                    <pic:cNvPr descr="images/unchecked.png" id="0" name="Picture"/>
+                    <pic:cNvPicPr>
+                      <a:picLocks noChangeArrowheads="1" noChangeAspect="1"/>
+                    </pic:cNvPicPr>
+                  </pic:nvPicPr>
+                  <pic:blipFill>
+                    <a:blip r:embed="rId23"/>
+                    <a:stretch>
+                      <a:fillRect/>
+                    </a:stretch>
+                  </pic:blipFill>
+                  <pic:spPr bwMode="auto">
+                    <a:xfrm>
+                      <a:off x="0" y="0"/>
+                      <a:ext cx="179043" cy="179043"/>
+                    </a:xfrm>
+                    <a:prstGeom prst="rect">
+                      <a:avLst/>
+                    </a:prstGeom>
+                    <a:noFill/>
+                    <a:ln w="9525">
+                      <a:noFill/>
+                      <a:headEnd/>
+                      <a:tailEnd/>
+                    </a:ln>
+                  </pic:spPr>
+                </pic:pic>
+              </a:graphicData>
+            </a:graphic>
+          </wp:inline>
+        </w:drawing>
+      </w:r>
+      <w:r>
+        <w:t xml:space="preserve"> </w:t>
+      </w:r>
+      <w:r>
+        <w:t xml:space="preserve">Sweep the shelves and bathroom electrical outlet</w:t>
+      </w:r>
+    </w:p>
+    <w:p>
+      <w:pPr>
+        <w:pStyle w:val="BodyText"/>
+      </w:pPr>
+      <w:r>
+        <w:drawing>
+          <wp:inline>
+            <wp:extent cx="179043" cy="179043"/>
+            <wp:effectExtent b="0" l="0" r="0" t="0"/>
+            <wp:docPr descr="" title="" id="1" name="Picture"/>
+            <a:graphic>
+              <a:graphicData uri="http://schemas.openxmlformats.org/drawingml/2006/picture">
+                <pic:pic>
+                  <pic:nvPicPr>
+                    <pic:cNvPr descr="images/unchecked.png" id="0" name="Picture"/>
+                    <pic:cNvPicPr>
+                      <a:picLocks noChangeArrowheads="1" noChangeAspect="1"/>
+                    </pic:cNvPicPr>
+                  </pic:nvPicPr>
+                  <pic:blipFill>
+                    <a:blip r:embed="rId23"/>
+                    <a:stretch>
+                      <a:fillRect/>
+                    </a:stretch>
+                  </pic:blipFill>
+                  <pic:spPr bwMode="auto">
+                    <a:xfrm>
+                      <a:off x="0" y="0"/>
+                      <a:ext cx="179043" cy="179043"/>
+                    </a:xfrm>
+                    <a:prstGeom prst="rect">
+                      <a:avLst/>
+                    </a:prstGeom>
+                    <a:noFill/>
+                    <a:ln w="9525">
+                      <a:noFill/>
+                      <a:headEnd/>
+                      <a:tailEnd/>
+                    </a:ln>
+                  </pic:spPr>
+                </pic:pic>
+              </a:graphicData>
+            </a:graphic>
+          </wp:inline>
+        </w:drawing>
+      </w:r>
+      <w:r>
+        <w:t xml:space="preserve"> </w:t>
+      </w:r>
+      <w:r>
+        <w:t xml:space="preserve">Sweep the floors</w:t>
+      </w:r>
+    </w:p>
+    <w:p>
+      <w:pPr>
+        <w:pStyle w:val="BodyText"/>
+      </w:pPr>
+    </w:p>
+    <w:p>
+      <w:pPr>
+        <w:pStyle w:val="Heading2"/>
+      </w:pPr>
+      <w:bookmarkStart w:id="24" w:name="dry-dust"/>
+      <w:r>
+        <w:t xml:space="preserve">2. Dry Dust</w:t>
+      </w:r>
+      <w:bookmarkEnd w:id="24"/>
+    </w:p>
+    <w:tbl>
+      <w:tblPr>
+        <w:tblStyle w:val="Table"/>
+        <w:tblW w:type="pct" w:w="5000.0"/>
+        <w:tblLook w:firstRow="0"/>
+      </w:tblPr>
+      <w:tblGrid>
+        <w:gridCol w:w="6230"/>
+        <w:gridCol w:w="1689"/>
+      </w:tblGrid>
+      <w:tr>
+        <w:tc>
+          <w:p>
+            <w:pPr>
+              <w:pStyle w:val="Heading3"/>
+              <w:jc w:val="left"/>
+            </w:pPr>
+            <w:bookmarkStart w:id="25" w:name="bedroom"/>
+            <w:r>
+              <w:t xml:space="preserve">Bedroom:</w:t>
+            </w:r>
+            <w:bookmarkEnd w:id="25"/>
+          </w:p>
+          <w:p>
+            <w:pPr>
+              <w:pStyle w:val="Compact"/>
+              <w:jc w:val="left"/>
+            </w:pPr>
+            <w:r>
+              <w:drawing>
+                <wp:inline>
+                  <wp:extent cx="179043" cy="179043"/>
+                  <wp:effectExtent b="0" l="0" r="0" t="0"/>
+                  <wp:docPr descr="" title="" id="1" name="Picture"/>
+                  <a:graphic>
+                    <a:graphicData uri="http://schemas.openxmlformats.org/drawingml/2006/picture">
+                      <pic:pic>
+                        <pic:nvPicPr>
+                          <pic:cNvPr descr="images/unchecked.png" id="0" name="Picture"/>
+                          <pic:cNvPicPr>
+                            <a:picLocks noChangeArrowheads="1" noChangeAspect="1"/>
+                          </pic:cNvPicPr>
+                        </pic:nvPicPr>
+                        <pic:blipFill>
+                          <a:blip r:embed="rId23"/>
+                          <a:stretch>
+                            <a:fillRect/>
+                          </a:stretch>
+                        </pic:blipFill>
+                        <pic:spPr bwMode="auto">
+                          <a:xfrm>
+                            <a:off x="0" y="0"/>
+                            <a:ext cx="179043" cy="179043"/>
+                          </a:xfrm>
+                          <a:prstGeom prst="rect">
+                            <a:avLst/>
+                          </a:prstGeom>
+                          <a:noFill/>
+                          <a:ln w="9525">
+                            <a:noFill/>
+                            <a:headEnd/>
+                            <a:tailEnd/>
+                          </a:ln>
+                        </pic:spPr>
+                      </pic:pic>
+                    </a:graphicData>
+                  </a:graphic>
+                </wp:inline>
+              </w:drawing>
+            </w:r>
+            <w:r>
+              <w:t xml:space="preserve"> </w:t>
+            </w:r>
+            <w:r>
+              <w:t xml:space="preserve">Move all bedding to one side of the room</w:t>
+            </w:r>
+            <w:r>
+              <w:t xml:space="preserve"> </w:t>
+            </w:r>
+            <w:r>
+              <w:drawing>
+                <wp:inline>
+                  <wp:extent cx="179043" cy="179043"/>
+                  <wp:effectExtent b="0" l="0" r="0" t="0"/>
+                  <wp:docPr descr="" title="" id="1" name="Picture"/>
+                  <a:graphic>
+                    <a:graphicData uri="http://schemas.openxmlformats.org/drawingml/2006/picture">
+                      <pic:pic>
+                        <pic:nvPicPr>
+                          <pic:cNvPr descr="images/unchecked.png" id="0" name="Picture"/>
+                          <pic:cNvPicPr>
+                            <a:picLocks noChangeArrowheads="1" noChangeAspect="1"/>
+                          </pic:cNvPicPr>
+                        </pic:nvPicPr>
+                        <pic:blipFill>
+                          <a:blip r:embed="rId23"/>
+                          <a:stretch>
+                            <a:fillRect/>
+                          </a:stretch>
+                        </pic:blipFill>
+                        <pic:spPr bwMode="auto">
+                          <a:xfrm>
+                            <a:off x="0" y="0"/>
+                            <a:ext cx="179043" cy="179043"/>
+                          </a:xfrm>
+                          <a:prstGeom prst="rect">
+                            <a:avLst/>
+                          </a:prstGeom>
+                          <a:noFill/>
+                          <a:ln w="9525">
+                            <a:noFill/>
+                            <a:headEnd/>
+                            <a:tailEnd/>
+                          </a:ln>
+                        </pic:spPr>
+                      </pic:pic>
+                    </a:graphicData>
+                  </a:graphic>
+                </wp:inline>
+              </w:drawing>
+            </w:r>
+            <w:r>
+              <w:t xml:space="preserve"> </w:t>
+            </w:r>
+            <w:r>
+              <w:t xml:space="preserve">Ceiling</w:t>
+            </w:r>
+            <w:r>
+              <w:t xml:space="preserve"> </w:t>
+            </w:r>
+            <w:r>
+              <w:drawing>
+                <wp:inline>
+                  <wp:extent cx="179043" cy="179043"/>
+                  <wp:effectExtent b="0" l="0" r="0" t="0"/>
+                  <wp:docPr descr="" title="" id="1" name="Picture"/>
+                  <a:graphic>
+                    <a:graphicData uri="http://schemas.openxmlformats.org/drawingml/2006/picture">
+                      <pic:pic>
+                        <pic:nvPicPr>
+                          <pic:cNvPr descr="images/unchecked.png" id="0" name="Picture"/>
+                          <pic:cNvPicPr>
+                            <a:picLocks noChangeArrowheads="1" noChangeAspect="1"/>
+                          </pic:cNvPicPr>
+                        </pic:nvPicPr>
+                        <pic:blipFill>
+                          <a:blip r:embed="rId23"/>
+                          <a:stretch>
+                            <a:fillRect/>
+                          </a:stretch>
+                        </pic:blipFill>
+                        <pic:spPr bwMode="auto">
+                          <a:xfrm>
+                            <a:off x="0" y="0"/>
+                            <a:ext cx="179043" cy="179043"/>
+                          </a:xfrm>
+                          <a:prstGeom prst="rect">
+                            <a:avLst/>
+                          </a:prstGeom>
+                          <a:noFill/>
+                          <a:ln w="9525">
+                            <a:noFill/>
+                            <a:headEnd/>
+                            <a:tailEnd/>
+                          </a:ln>
+                        </pic:spPr>
+                      </pic:pic>
+                    </a:graphicData>
+                  </a:graphic>
+                </wp:inline>
+              </w:drawing>
+            </w:r>
+            <w:r>
+              <w:t xml:space="preserve"> </w:t>
+            </w:r>
+            <w:r>
+              <w:t xml:space="preserve">Electrical conduits</w:t>
+            </w:r>
+          </w:p>
+        </w:tc>
+        <w:tc>
+          <w:p>
+            <w:pPr>
+              <w:pStyle w:val="Heading3"/>
+              <w:jc w:val="left"/>
+            </w:pPr>
+            <w:bookmarkStart w:id="26" w:name="toilet"/>
+            <w:r>
+              <w:t xml:space="preserve">Toilet</w:t>
+            </w:r>
+            <w:bookmarkEnd w:id="26"/>
+          </w:p>
+          <w:p>
+            <w:pPr>
+              <w:pStyle w:val="Compact"/>
+              <w:jc w:val="left"/>
+            </w:pPr>
+            <w:r>
+              <w:drawing>
+                <wp:inline>
+                  <wp:extent cx="179043" cy="179043"/>
+                  <wp:effectExtent b="0" l="0" r="0" t="0"/>
+                  <wp:docPr descr="" title="" id="1" name="Picture"/>
+                  <a:graphic>
+                    <a:graphicData uri="http://schemas.openxmlformats.org/drawingml/2006/picture">
+                      <pic:pic>
+                        <pic:nvPicPr>
+                          <pic:cNvPr descr="images/unchecked.png" id="0" name="Picture"/>
+                          <pic:cNvPicPr>
+                            <a:picLocks noChangeArrowheads="1" noChangeAspect="1"/>
+                          </pic:cNvPicPr>
+                        </pic:nvPicPr>
+                        <pic:blipFill>
+                          <a:blip r:embed="rId23"/>
+                          <a:stretch>
+                            <a:fillRect/>
+                          </a:stretch>
+                        </pic:blipFill>
+                        <pic:spPr bwMode="auto">
+                          <a:xfrm>
+                            <a:off x="0" y="0"/>
+                            <a:ext cx="179043" cy="179043"/>
+                          </a:xfrm>
+                          <a:prstGeom prst="rect">
+                            <a:avLst/>
+                          </a:prstGeom>
+                          <a:noFill/>
+                          <a:ln w="9525">
+                            <a:noFill/>
+                            <a:headEnd/>
+                            <a:tailEnd/>
+                          </a:ln>
+                        </pic:spPr>
+                      </pic:pic>
+                    </a:graphicData>
+                  </a:graphic>
+                </wp:inline>
+              </w:drawing>
+            </w:r>
+            <w:r>
+              <w:t xml:space="preserve"> </w:t>
+            </w:r>
+            <w:r>
+              <w:t xml:space="preserve">Walls</w:t>
+            </w:r>
+            <w:r>
+              <w:t xml:space="preserve"> </w:t>
+            </w:r>
+            <w:r>
+              <w:drawing>
+                <wp:inline>
+                  <wp:extent cx="179043" cy="179043"/>
+                  <wp:effectExtent b="0" l="0" r="0" t="0"/>
+                  <wp:docPr descr="" title="" id="1" name="Picture"/>
+                  <a:graphic>
+                    <a:graphicData uri="http://schemas.openxmlformats.org/drawingml/2006/picture">
+                      <pic:pic>
+                        <pic:nvPicPr>
+                          <pic:cNvPr descr="images/unchecked.png" id="0" name="Picture"/>
+                          <pic:cNvPicPr>
+                            <a:picLocks noChangeArrowheads="1" noChangeAspect="1"/>
+                          </pic:cNvPicPr>
+                        </pic:nvPicPr>
+                        <pic:blipFill>
+                          <a:blip r:embed="rId23"/>
+                          <a:stretch>
+                            <a:fillRect/>
+                          </a:stretch>
+                        </pic:blipFill>
+                        <pic:spPr bwMode="auto">
+                          <a:xfrm>
+                            <a:off x="0" y="0"/>
+                            <a:ext cx="179043" cy="179043"/>
+                          </a:xfrm>
+                          <a:prstGeom prst="rect">
+                            <a:avLst/>
+                          </a:prstGeom>
+                          <a:noFill/>
+                          <a:ln w="9525">
+                            <a:noFill/>
+                            <a:headEnd/>
+                            <a:tailEnd/>
+                          </a:ln>
+                        </pic:spPr>
+                      </pic:pic>
+                    </a:graphicData>
+                  </a:graphic>
+                </wp:inline>
+              </w:drawing>
+            </w:r>
+            <w:r>
+              <w:t xml:space="preserve"> </w:t>
+            </w:r>
+            <w:r>
+              <w:t xml:space="preserve">Windows</w:t>
+            </w:r>
+            <w:r>
+              <w:t xml:space="preserve"> </w:t>
+            </w:r>
+            <w:r>
+              <w:drawing>
+                <wp:inline>
+                  <wp:extent cx="179043" cy="179043"/>
+                  <wp:effectExtent b="0" l="0" r="0" t="0"/>
+                  <wp:docPr descr="" title="" id="1" name="Picture"/>
+                  <a:graphic>
+                    <a:graphicData uri="http://schemas.openxmlformats.org/drawingml/2006/picture">
+                      <pic:pic>
+                        <pic:nvPicPr>
+                          <pic:cNvPr descr="images/unchecked.png" id="0" name="Picture"/>
+                          <pic:cNvPicPr>
+                            <a:picLocks noChangeArrowheads="1" noChangeAspect="1"/>
+                          </pic:cNvPicPr>
+                        </pic:nvPicPr>
+                        <pic:blipFill>
+                          <a:blip r:embed="rId23"/>
+                          <a:stretch>
+                            <a:fillRect/>
+                          </a:stretch>
+                        </pic:blipFill>
+                        <pic:spPr bwMode="auto">
+                          <a:xfrm>
+                            <a:off x="0" y="0"/>
+                            <a:ext cx="179043" cy="179043"/>
+                          </a:xfrm>
+                          <a:prstGeom prst="rect">
+                            <a:avLst/>
+                          </a:prstGeom>
+                          <a:noFill/>
+                          <a:ln w="9525">
+                            <a:noFill/>
+                            <a:headEnd/>
+                            <a:tailEnd/>
+                          </a:ln>
+                        </pic:spPr>
+                      </pic:pic>
+                    </a:graphicData>
+                  </a:graphic>
+                </wp:inline>
+              </w:drawing>
+            </w:r>
+            <w:r>
+              <w:t xml:space="preserve"> </w:t>
+            </w:r>
+            <w:r>
+              <w:t xml:space="preserve">Power outlets</w:t>
+            </w:r>
+          </w:p>
+        </w:tc>
+      </w:tr>
+    </w:tbl>
+    <w:p>
+      <w:pPr>
+        <w:pStyle w:val="Heading3"/>
+      </w:pPr>
+      <w:bookmarkStart w:id="27" w:name="bedroom-1"/>
+      <w:r>
+        <w:t xml:space="preserve">Bedroom:</w:t>
+      </w:r>
+      <w:bookmarkEnd w:id="27"/>
+    </w:p>
+    <w:p>
+      <w:pPr>
+        <w:pStyle w:val="FirstParagraph"/>
+      </w:pPr>
+      <w:r>
+        <w:drawing>
+          <wp:inline>
+            <wp:extent cx="179043" cy="179043"/>
+            <wp:effectExtent b="0" l="0" r="0" t="0"/>
+            <wp:docPr descr="" title="" id="1" name="Picture"/>
+            <a:graphic>
+              <a:graphicData uri="http://schemas.openxmlformats.org/drawingml/2006/picture">
+                <pic:pic>
+                  <pic:nvPicPr>
+                    <pic:cNvPr descr="images/unchecked.png" id="0" name="Picture"/>
+                    <pic:cNvPicPr>
+                      <a:picLocks noChangeArrowheads="1" noChangeAspect="1"/>
+                    </pic:cNvPicPr>
+                  </pic:nvPicPr>
+                  <pic:blipFill>
+                    <a:blip r:embed="rId23"/>
+                    <a:stretch>
+                      <a:fillRect/>
+                    </a:stretch>
+                  </pic:blipFill>
+                  <pic:spPr bwMode="auto">
+                    <a:xfrm>
+                      <a:off x="0" y="0"/>
+                      <a:ext cx="179043" cy="179043"/>
+                    </a:xfrm>
+                    <a:prstGeom prst="rect">
+                      <a:avLst/>
+                    </a:prstGeom>
+                    <a:noFill/>
+                    <a:ln w="9525">
+                      <a:noFill/>
+                      <a:headEnd/>
+                      <a:tailEnd/>
+                    </a:ln>
+                  </pic:spPr>
+                </pic:pic>
+              </a:graphicData>
+            </a:graphic>
+          </wp:inline>
+        </w:drawing>
+      </w:r>
+      <w:r>
+        <w:t xml:space="preserve"> </w:t>
+      </w:r>
+      <w:r>
+        <w:t xml:space="preserve">Move all bedding to one side of the room</w:t>
+      </w:r>
+    </w:p>
+    <w:p>
+      <w:pPr>
+        <w:pStyle w:val="BodyText"/>
+      </w:pPr>
+      <w:r>
+        <w:drawing>
+          <wp:inline>
+            <wp:extent cx="179043" cy="179043"/>
+            <wp:effectExtent b="0" l="0" r="0" t="0"/>
+            <wp:docPr descr="" title="" id="1" name="Picture"/>
+            <a:graphic>
+              <a:graphicData uri="http://schemas.openxmlformats.org/drawingml/2006/picture">
+                <pic:pic>
+                  <pic:nvPicPr>
+                    <pic:cNvPr descr="images/unchecked.png" id="0" name="Picture"/>
+                    <pic:cNvPicPr>
+                      <a:picLocks noChangeArrowheads="1" noChangeAspect="1"/>
+                    </pic:cNvPicPr>
+                  </pic:nvPicPr>
+                  <pic:blipFill>
+                    <a:blip r:embed="rId23"/>
+                    <a:stretch>
+                      <a:fillRect/>
+                    </a:stretch>
+                  </pic:blipFill>
+                  <pic:spPr bwMode="auto">
+                    <a:xfrm>
+                      <a:off x="0" y="0"/>
+                      <a:ext cx="179043" cy="179043"/>
+                    </a:xfrm>
+                    <a:prstGeom prst="rect">
+                      <a:avLst/>
+                    </a:prstGeom>
+                    <a:noFill/>
+                    <a:ln w="9525">
+                      <a:noFill/>
+                      <a:headEnd/>
+                      <a:tailEnd/>
+                    </a:ln>
+                  </pic:spPr>
+                </pic:pic>
+              </a:graphicData>
+            </a:graphic>
+          </wp:inline>
+        </w:drawing>
+      </w:r>
+      <w:r>
+        <w:t xml:space="preserve"> </w:t>
+      </w:r>
+      <w:r>
+        <w:t xml:space="preserve">Ceiling</w:t>
+      </w:r>
+    </w:p>
+    <w:p>
+      <w:pPr>
+        <w:pStyle w:val="BodyText"/>
+      </w:pPr>
+      <w:r>
+        <w:drawing>
+          <wp:inline>
+            <wp:extent cx="179043" cy="179043"/>
+            <wp:effectExtent b="0" l="0" r="0" t="0"/>
+            <wp:docPr descr="" title="" id="1" name="Picture"/>
+            <a:graphic>
+              <a:graphicData uri="http://schemas.openxmlformats.org/drawingml/2006/picture">
+                <pic:pic>
+                  <pic:nvPicPr>
+                    <pic:cNvPr descr="images/unchecked.png" id="0" name="Picture"/>
+                    <pic:cNvPicPr>
+                      <a:picLocks noChangeArrowheads="1" noChangeAspect="1"/>
+                    </pic:cNvPicPr>
+                  </pic:nvPicPr>
+                  <pic:blipFill>
+                    <a:blip r:embed="rId23"/>
+                    <a:stretch>
+                      <a:fillRect/>
+                    </a:stretch>
+                  </pic:blipFill>
+                  <pic:spPr bwMode="auto">
+                    <a:xfrm>
+                      <a:off x="0" y="0"/>
+                      <a:ext cx="179043" cy="179043"/>
+                    </a:xfrm>
+                    <a:prstGeom prst="rect">
+                      <a:avLst/>
+                    </a:prstGeom>
+                    <a:noFill/>
+                    <a:ln w="9525">
+                      <a:noFill/>
+                      <a:headEnd/>
+                      <a:tailEnd/>
+                    </a:ln>
+                  </pic:spPr>
+                </pic:pic>
+              </a:graphicData>
+            </a:graphic>
+          </wp:inline>
+        </w:drawing>
+      </w:r>
+      <w:r>
+        <w:t xml:space="preserve"> </w:t>
+      </w:r>
+      <w:r>
+        <w:t xml:space="preserve">Electrical conduits</w:t>
+      </w:r>
+    </w:p>
+    <w:p>
+      <w:pPr>
+        <w:pStyle w:val="BodyText"/>
+      </w:pPr>
+      <w:r>
+        <w:drawing>
+          <wp:inline>
+            <wp:extent cx="179043" cy="179043"/>
+            <wp:effectExtent b="0" l="0" r="0" t="0"/>
+            <wp:docPr descr="" title="" id="1" name="Picture"/>
+            <a:graphic>
+              <a:graphicData uri="http://schemas.openxmlformats.org/drawingml/2006/picture">
+                <pic:pic>
+                  <pic:nvPicPr>
+                    <pic:cNvPr descr="images/unchecked.png" id="0" name="Picture"/>
+                    <pic:cNvPicPr>
+                      <a:picLocks noChangeArrowheads="1" noChangeAspect="1"/>
+                    </pic:cNvPicPr>
+                  </pic:nvPicPr>
+                  <pic:blipFill>
+                    <a:blip r:embed="rId23"/>
+                    <a:stretch>
+                      <a:fillRect/>
+                    </a:stretch>
+                  </pic:blipFill>
+                  <pic:spPr bwMode="auto">
+                    <a:xfrm>
+                      <a:off x="0" y="0"/>
+                      <a:ext cx="179043" cy="179043"/>
+                    </a:xfrm>
+                    <a:prstGeom prst="rect">
+                      <a:avLst/>
+                    </a:prstGeom>
+                    <a:noFill/>
+                    <a:ln w="9525">
+                      <a:noFill/>
+                      <a:headEnd/>
+                      <a:tailEnd/>
+                    </a:ln>
+                  </pic:spPr>
+                </pic:pic>
+              </a:graphicData>
+            </a:graphic>
+          </wp:inline>
+        </w:drawing>
+      </w:r>
+      <w:r>
+        <w:t xml:space="preserve"> </w:t>
+      </w:r>
+      <w:r>
+        <w:t xml:space="preserve">Walls</w:t>
+      </w:r>
+    </w:p>
+    <w:p>
+      <w:pPr>
+        <w:pStyle w:val="BodyText"/>
+      </w:pPr>
+      <w:r>
+        <w:drawing>
+          <wp:inline>
+            <wp:extent cx="179043" cy="179043"/>
+            <wp:effectExtent b="0" l="0" r="0" t="0"/>
+            <wp:docPr descr="" title="" id="1" name="Picture"/>
+            <a:graphic>
+              <a:graphicData uri="http://schemas.openxmlformats.org/drawingml/2006/picture">
+                <pic:pic>
+                  <pic:nvPicPr>
+                    <pic:cNvPr descr="images/unchecked.png" id="0" name="Picture"/>
+                    <pic:cNvPicPr>
+                      <a:picLocks noChangeArrowheads="1" noChangeAspect="1"/>
+                    </pic:cNvPicPr>
+                  </pic:nvPicPr>
+                  <pic:blipFill>
+                    <a:blip r:embed="rId23"/>
+                    <a:stretch>
+                      <a:fillRect/>
+                    </a:stretch>
+                  </pic:blipFill>
+                  <pic:spPr bwMode="auto">
+                    <a:xfrm>
+                      <a:off x="0" y="0"/>
+                      <a:ext cx="179043" cy="179043"/>
+                    </a:xfrm>
+                    <a:prstGeom prst="rect">
+                      <a:avLst/>
+                    </a:prstGeom>
+                    <a:noFill/>
+                    <a:ln w="9525">
+                      <a:noFill/>
+                      <a:headEnd/>
+                      <a:tailEnd/>
+                    </a:ln>
+                  </pic:spPr>
+                </pic:pic>
+              </a:graphicData>
+            </a:graphic>
+          </wp:inline>
+        </w:drawing>
+      </w:r>
+      <w:r>
+        <w:t xml:space="preserve"> </w:t>
+      </w:r>
+      <w:r>
+        <w:t xml:space="preserve">Windows</w:t>
+      </w:r>
+    </w:p>
+    <w:p>
+      <w:pPr>
+        <w:pStyle w:val="BodyText"/>
+      </w:pPr>
+      <w:r>
+        <w:drawing>
+          <wp:inline>
+            <wp:extent cx="179043" cy="179043"/>
+            <wp:effectExtent b="0" l="0" r="0" t="0"/>
+            <wp:docPr descr="" title="" id="1" name="Picture"/>
+            <a:graphic>
+              <a:graphicData uri="http://schemas.openxmlformats.org/drawingml/2006/picture">
+                <pic:pic>
+                  <pic:nvPicPr>
+                    <pic:cNvPr descr="images/unchecked.png" id="0" name="Picture"/>
+                    <pic:cNvPicPr>
+                      <a:picLocks noChangeArrowheads="1" noChangeAspect="1"/>
+                    </pic:cNvPicPr>
+                  </pic:nvPicPr>
+                  <pic:blipFill>
+                    <a:blip r:embed="rId23"/>
+                    <a:stretch>
+                      <a:fillRect/>
+                    </a:stretch>
+                  </pic:blipFill>
+                  <pic:spPr bwMode="auto">
+                    <a:xfrm>
+                      <a:off x="0" y="0"/>
+                      <a:ext cx="179043" cy="179043"/>
+                    </a:xfrm>
+                    <a:prstGeom prst="rect">
+                      <a:avLst/>
+                    </a:prstGeom>
+                    <a:noFill/>
+                    <a:ln w="9525">
+                      <a:noFill/>
+                      <a:headEnd/>
+                      <a:tailEnd/>
+                    </a:ln>
+                  </pic:spPr>
+                </pic:pic>
+              </a:graphicData>
+            </a:graphic>
+          </wp:inline>
+        </w:drawing>
+      </w:r>
+      <w:r>
+        <w:t xml:space="preserve"> </w:t>
+      </w:r>
+      <w:r>
+        <w:t xml:space="preserve">Power outlets</w:t>
+      </w:r>
+    </w:p>
+    <w:p>
+      <w:pPr>
+        <w:pStyle w:val="BodyText"/>
+      </w:pPr>
+      <w:r>
+        <w:drawing>
+          <wp:inline>
+            <wp:extent cx="179043" cy="179043"/>
+            <wp:effectExtent b="0" l="0" r="0" t="0"/>
+            <wp:docPr descr="" title="" id="1" name="Picture"/>
+            <a:graphic>
+              <a:graphicData uri="http://schemas.openxmlformats.org/drawingml/2006/picture">
+                <pic:pic>
+                  <pic:nvPicPr>
+                    <pic:cNvPr descr="images/unchecked.png" id="0" name="Picture"/>
+                    <pic:cNvPicPr>
+                      <a:picLocks noChangeArrowheads="1" noChangeAspect="1"/>
+                    </pic:cNvPicPr>
+                  </pic:nvPicPr>
+                  <pic:blipFill>
+                    <a:blip r:embed="rId23"/>
+                    <a:stretch>
+                      <a:fillRect/>
+                    </a:stretch>
+                  </pic:blipFill>
+                  <pic:spPr bwMode="auto">
+                    <a:xfrm>
+                      <a:off x="0" y="0"/>
+                      <a:ext cx="179043" cy="179043"/>
+                    </a:xfrm>
+                    <a:prstGeom prst="rect">
+                      <a:avLst/>
+                    </a:prstGeom>
+                    <a:noFill/>
+                    <a:ln w="9525">
+                      <a:noFill/>
+                      <a:headEnd/>
+                      <a:tailEnd/>
+                    </a:ln>
+                  </pic:spPr>
+                </pic:pic>
+              </a:graphicData>
+            </a:graphic>
+          </wp:inline>
+        </w:drawing>
+      </w:r>
+      <w:r>
+        <w:t xml:space="preserve"> </w:t>
+      </w:r>
+      <w:r>
+        <w:t xml:space="preserve">Headboard</w:t>
+      </w:r>
+    </w:p>
+    <w:p>
+      <w:pPr>
+        <w:pStyle w:val="BodyText"/>
+      </w:pPr>
+      <w:r>
+        <w:drawing>
+          <wp:inline>
+            <wp:extent cx="179043" cy="179043"/>
+            <wp:effectExtent b="0" l="0" r="0" t="0"/>
+            <wp:docPr descr="" title="" id="1" name="Picture"/>
+            <a:graphic>
+              <a:graphicData uri="http://schemas.openxmlformats.org/drawingml/2006/picture">
+                <pic:pic>
+                  <pic:nvPicPr>
+                    <pic:cNvPr descr="images/unchecked.png" id="0" name="Picture"/>
+                    <pic:cNvPicPr>
+                      <a:picLocks noChangeArrowheads="1" noChangeAspect="1"/>
+                    </pic:cNvPicPr>
+                  </pic:nvPicPr>
+                  <pic:blipFill>
+                    <a:blip r:embed="rId23"/>
+                    <a:stretch>
+                      <a:fillRect/>
+                    </a:stretch>
+                  </pic:blipFill>
+                  <pic:spPr bwMode="auto">
+                    <a:xfrm>
+                      <a:off x="0" y="0"/>
+                      <a:ext cx="179043" cy="179043"/>
+                    </a:xfrm>
+                    <a:prstGeom prst="rect">
+                      <a:avLst/>
+                    </a:prstGeom>
+                    <a:noFill/>
+                    <a:ln w="9525">
+                      <a:noFill/>
+                      <a:headEnd/>
+                      <a:tailEnd/>
+                    </a:ln>
+                  </pic:spPr>
+                </pic:pic>
+              </a:graphicData>
+            </a:graphic>
+          </wp:inline>
+        </w:drawing>
+      </w:r>
+      <w:r>
+        <w:t xml:space="preserve"> </w:t>
+      </w:r>
+      <w:r>
+        <w:t xml:space="preserve">Bedframe (top and bottom)</w:t>
+      </w:r>
+    </w:p>
+    <w:p>
+      <w:pPr>
+        <w:pStyle w:val="Heading3"/>
+      </w:pPr>
+      <w:bookmarkStart w:id="28" w:name="bathroom"/>
+      <w:r>
+        <w:t xml:space="preserve">Bathroom:</w:t>
+      </w:r>
+      <w:bookmarkEnd w:id="28"/>
+    </w:p>
+    <w:p>
+      <w:pPr>
+        <w:pStyle w:val="FirstParagraph"/>
+      </w:pPr>
+      <w:r>
+        <w:drawing>
+          <wp:inline>
+            <wp:extent cx="179043" cy="179043"/>
+            <wp:effectExtent b="0" l="0" r="0" t="0"/>
+            <wp:docPr descr="" title="" id="1" name="Picture"/>
+            <a:graphic>
+              <a:graphicData uri="http://schemas.openxmlformats.org/drawingml/2006/picture">
+                <pic:pic>
+                  <pic:nvPicPr>
+                    <pic:cNvPr descr="images/unchecked.png" id="0" name="Picture"/>
+                    <pic:cNvPicPr>
+                      <a:picLocks noChangeArrowheads="1" noChangeAspect="1"/>
+                    </pic:cNvPicPr>
+                  </pic:nvPicPr>
+                  <pic:blipFill>
+                    <a:blip r:embed="rId23"/>
+                    <a:stretch>
+                      <a:fillRect/>
+                    </a:stretch>
+                  </pic:blipFill>
+                  <pic:spPr bwMode="auto">
+                    <a:xfrm>
+                      <a:off x="0" y="0"/>
+                      <a:ext cx="179043" cy="179043"/>
+                    </a:xfrm>
+                    <a:prstGeom prst="rect">
+                      <a:avLst/>
+                    </a:prstGeom>
+                    <a:noFill/>
+                    <a:ln w="9525">
+                      <a:noFill/>
+                      <a:headEnd/>
+                      <a:tailEnd/>
+                    </a:ln>
+                  </pic:spPr>
+                </pic:pic>
+              </a:graphicData>
+            </a:graphic>
+          </wp:inline>
+        </w:drawing>
+      </w:r>
+      <w:r>
+        <w:t xml:space="preserve"> </w:t>
+      </w:r>
+      <w:r>
+        <w:t xml:space="preserve">Ceilings</w:t>
+      </w:r>
+    </w:p>
+    <w:p>
+      <w:pPr>
+        <w:pStyle w:val="BodyText"/>
+      </w:pPr>
+      <w:r>
+        <w:drawing>
+          <wp:inline>
+            <wp:extent cx="179043" cy="179043"/>
+            <wp:effectExtent b="0" l="0" r="0" t="0"/>
+            <wp:docPr descr="" title="" id="1" name="Picture"/>
+            <a:graphic>
+              <a:graphicData uri="http://schemas.openxmlformats.org/drawingml/2006/picture">
+                <pic:pic>
+                  <pic:nvPicPr>
+                    <pic:cNvPr descr="images/unchecked.png" id="0" name="Picture"/>
+                    <pic:cNvPicPr>
+                      <a:picLocks noChangeArrowheads="1" noChangeAspect="1"/>
+                    </pic:cNvPicPr>
+                  </pic:nvPicPr>
+                  <pic:blipFill>
+                    <a:blip r:embed="rId23"/>
+                    <a:stretch>
+                      <a:fillRect/>
+                    </a:stretch>
+                  </pic:blipFill>
+                  <pic:spPr bwMode="auto">
+                    <a:xfrm>
+                      <a:off x="0" y="0"/>
+                      <a:ext cx="179043" cy="179043"/>
+                    </a:xfrm>
+                    <a:prstGeom prst="rect">
+                      <a:avLst/>
+                    </a:prstGeom>
+                    <a:noFill/>
+                    <a:ln w="9525">
+                      <a:noFill/>
+                      <a:headEnd/>
+                      <a:tailEnd/>
+                    </a:ln>
+                  </pic:spPr>
+                </pic:pic>
+              </a:graphicData>
+            </a:graphic>
+          </wp:inline>
+        </w:drawing>
+      </w:r>
+      <w:r>
+        <w:t xml:space="preserve"> </w:t>
+      </w:r>
+      <w:r>
+        <w:t xml:space="preserve">Walls</w:t>
+      </w:r>
+    </w:p>
+    <w:p>
+      <w:pPr>
+        <w:pStyle w:val="BodyText"/>
+      </w:pPr>
+      <w:r>
+        <w:drawing>
+          <wp:inline>
+            <wp:extent cx="179043" cy="179043"/>
+            <wp:effectExtent b="0" l="0" r="0" t="0"/>
+            <wp:docPr descr="" title="" id="1" name="Picture"/>
+            <a:graphic>
+              <a:graphicData uri="http://schemas.openxmlformats.org/drawingml/2006/picture">
+                <pic:pic>
+                  <pic:nvPicPr>
+                    <pic:cNvPr descr="images/unchecked.png" id="0" name="Picture"/>
+                    <pic:cNvPicPr>
+                      <a:picLocks noChangeArrowheads="1" noChangeAspect="1"/>
+                    </pic:cNvPicPr>
+                  </pic:nvPicPr>
+                  <pic:blipFill>
+                    <a:blip r:embed="rId23"/>
+                    <a:stretch>
+                      <a:fillRect/>
+                    </a:stretch>
+                  </pic:blipFill>
+                  <pic:spPr bwMode="auto">
+                    <a:xfrm>
+                      <a:off x="0" y="0"/>
+                      <a:ext cx="179043" cy="179043"/>
+                    </a:xfrm>
+                    <a:prstGeom prst="rect">
+                      <a:avLst/>
+                    </a:prstGeom>
+                    <a:noFill/>
+                    <a:ln w="9525">
+                      <a:noFill/>
+                      <a:headEnd/>
+                      <a:tailEnd/>
+                    </a:ln>
+                  </pic:spPr>
+                </pic:pic>
+              </a:graphicData>
+            </a:graphic>
+          </wp:inline>
+        </w:drawing>
+      </w:r>
+      <w:r>
+        <w:t xml:space="preserve"> </w:t>
+      </w:r>
+      <w:r>
+        <w:t xml:space="preserve">Windows</w:t>
+      </w:r>
+    </w:p>
+    <w:p>
+      <w:pPr>
+        <w:pStyle w:val="Heading3"/>
+      </w:pPr>
+      <w:bookmarkStart w:id="29" w:name="toilet-1"/>
+      <w:r>
+        <w:t xml:space="preserve">Toilet:</w:t>
+      </w:r>
+      <w:bookmarkEnd w:id="29"/>
+    </w:p>
+    <w:p>
+      <w:pPr>
+        <w:pStyle w:val="FirstParagraph"/>
+      </w:pPr>
+      <w:r>
+        <w:drawing>
+          <wp:inline>
+            <wp:extent cx="179043" cy="179043"/>
+            <wp:effectExtent b="0" l="0" r="0" t="0"/>
+            <wp:docPr descr="" title="" id="1" name="Picture"/>
+            <a:graphic>
+              <a:graphicData uri="http://schemas.openxmlformats.org/drawingml/2006/picture">
+                <pic:pic>
+                  <pic:nvPicPr>
+                    <pic:cNvPr descr="images/unchecked.png" id="0" name="Picture"/>
+                    <pic:cNvPicPr>
+                      <a:picLocks noChangeArrowheads="1" noChangeAspect="1"/>
+                    </pic:cNvPicPr>
+                  </pic:nvPicPr>
+                  <pic:blipFill>
+                    <a:blip r:embed="rId23"/>
+                    <a:stretch>
+                      <a:fillRect/>
+                    </a:stretch>
+                  </pic:blipFill>
+                  <pic:spPr bwMode="auto">
+                    <a:xfrm>
+                      <a:off x="0" y="0"/>
+                      <a:ext cx="179043" cy="179043"/>
+                    </a:xfrm>
+                    <a:prstGeom prst="rect">
+                      <a:avLst/>
+                    </a:prstGeom>
+                    <a:noFill/>
+                    <a:ln w="9525">
+                      <a:noFill/>
+                      <a:headEnd/>
+                      <a:tailEnd/>
+                    </a:ln>
+                  </pic:spPr>
+                </pic:pic>
+              </a:graphicData>
+            </a:graphic>
+          </wp:inline>
+        </w:drawing>
+      </w:r>
+      <w:r>
+        <w:t xml:space="preserve"> </w:t>
+      </w:r>
+      <w:r>
+        <w:t xml:space="preserve">Ceilings</w:t>
+      </w:r>
+    </w:p>
+    <w:p>
+      <w:pPr>
+        <w:pStyle w:val="BodyText"/>
+      </w:pPr>
+      <w:r>
+        <w:drawing>
+          <wp:inline>
+            <wp:extent cx="179043" cy="179043"/>
+            <wp:effectExtent b="0" l="0" r="0" t="0"/>
+            <wp:docPr descr="" title="" id="1" name="Picture"/>
+            <a:graphic>
+              <a:graphicData uri="http://schemas.openxmlformats.org/drawingml/2006/picture">
+                <pic:pic>
+                  <pic:nvPicPr>
+                    <pic:cNvPr descr="images/unchecked.png" id="0" name="Picture"/>
+                    <pic:cNvPicPr>
+                      <a:picLocks noChangeArrowheads="1" noChangeAspect="1"/>
+                    </pic:cNvPicPr>
+                  </pic:nvPicPr>
+                  <pic:blipFill>
+                    <a:blip r:embed="rId23"/>
+                    <a:stretch>
+                      <a:fillRect/>
+                    </a:stretch>
+                  </pic:blipFill>
+                  <pic:spPr bwMode="auto">
+                    <a:xfrm>
+                      <a:off x="0" y="0"/>
+                      <a:ext cx="179043" cy="179043"/>
+                    </a:xfrm>
+                    <a:prstGeom prst="rect">
+                      <a:avLst/>
+                    </a:prstGeom>
+                    <a:noFill/>
+                    <a:ln w="9525">
+                      <a:noFill/>
+                      <a:headEnd/>
+                      <a:tailEnd/>
+                    </a:ln>
+                  </pic:spPr>
+                </pic:pic>
+              </a:graphicData>
+            </a:graphic>
+          </wp:inline>
+        </w:drawing>
+      </w:r>
+      <w:r>
+        <w:t xml:space="preserve"> </w:t>
+      </w:r>
+      <w:r>
+        <w:t xml:space="preserve">Walls</w:t>
+      </w:r>
+    </w:p>
+    <w:p>
+      <w:pPr>
+        <w:pStyle w:val="BodyText"/>
+      </w:pPr>
+      <w:r>
+        <w:drawing>
+          <wp:inline>
+            <wp:extent cx="179043" cy="179043"/>
+            <wp:effectExtent b="0" l="0" r="0" t="0"/>
+            <wp:docPr descr="" title="" id="1" name="Picture"/>
+            <a:graphic>
+              <a:graphicData uri="http://schemas.openxmlformats.org/drawingml/2006/picture">
+                <pic:pic>
+                  <pic:nvPicPr>
+                    <pic:cNvPr descr="images/unchecked.png" id="0" name="Picture"/>
+                    <pic:cNvPicPr>
+                      <a:picLocks noChangeArrowheads="1" noChangeAspect="1"/>
+                    </pic:cNvPicPr>
+                  </pic:nvPicPr>
+                  <pic:blipFill>
+                    <a:blip r:embed="rId23"/>
+                    <a:stretch>
+                      <a:fillRect/>
+                    </a:stretch>
+                  </pic:blipFill>
+                  <pic:spPr bwMode="auto">
+                    <a:xfrm>
+                      <a:off x="0" y="0"/>
+                      <a:ext cx="179043" cy="179043"/>
+                    </a:xfrm>
+                    <a:prstGeom prst="rect">
+                      <a:avLst/>
+                    </a:prstGeom>
+                    <a:noFill/>
+                    <a:ln w="9525">
+                      <a:noFill/>
+                      <a:headEnd/>
+                      <a:tailEnd/>
+                    </a:ln>
+                  </pic:spPr>
+                </pic:pic>
+              </a:graphicData>
+            </a:graphic>
+          </wp:inline>
+        </w:drawing>
+      </w:r>
+      <w:r>
+        <w:t xml:space="preserve"> </w:t>
+      </w:r>
+      <w:r>
+        <w:t xml:space="preserve">Windows</w:t>
+      </w:r>
+    </w:p>
+    <w:p>
+      <w:pPr>
+        <w:pStyle w:val="BodyText"/>
+      </w:pPr>
+    </w:p>
+    <w:p>
+      <w:pPr>
+        <w:pStyle w:val="Heading2"/>
+      </w:pPr>
+      <w:bookmarkStart w:id="30" w:name="scrub"/>
+      <w:r>
+        <w:t xml:space="preserve">3. Scrub</w:t>
+      </w:r>
+      <w:bookmarkEnd w:id="30"/>
+    </w:p>
+    <w:p>
+      <w:pPr>
+        <w:pStyle w:val="Heading3"/>
+      </w:pPr>
+      <w:bookmarkStart w:id="31" w:name="a-bedroom"/>
+      <w:r>
+        <w:t xml:space="preserve">(a) Bedroom</w:t>
+      </w:r>
+      <w:bookmarkEnd w:id="31"/>
+    </w:p>
+    <w:p>
+      <w:pPr>
+        <w:pStyle w:val="FirstParagraph"/>
+      </w:pPr>
+      <w:r>
+        <w:drawing>
+          <wp:inline>
+            <wp:extent cx="179043" cy="179043"/>
+            <wp:effectExtent b="0" l="0" r="0" t="0"/>
+            <wp:docPr descr="" title="" id="1" name="Picture"/>
+            <a:graphic>
+              <a:graphicData uri="http://schemas.openxmlformats.org/drawingml/2006/picture">
+                <pic:pic>
+                  <pic:nvPicPr>
+                    <pic:cNvPr descr="images/unchecked.png" id="0" name="Picture"/>
+                    <pic:cNvPicPr>
+                      <a:picLocks noChangeArrowheads="1" noChangeAspect="1"/>
+                    </pic:cNvPicPr>
+                  </pic:nvPicPr>
+                  <pic:blipFill>
+                    <a:blip r:embed="rId23"/>
+                    <a:stretch>
+                      <a:fillRect/>
+                    </a:stretch>
+                  </pic:blipFill>
+                  <pic:spPr bwMode="auto">
+                    <a:xfrm>
+                      <a:off x="0" y="0"/>
+                      <a:ext cx="179043" cy="179043"/>
+                    </a:xfrm>
+                    <a:prstGeom prst="rect">
+                      <a:avLst/>
+                    </a:prstGeom>
+                    <a:noFill/>
+                    <a:ln w="9525">
+                      <a:noFill/>
+                      <a:headEnd/>
+                      <a:tailEnd/>
+                    </a:ln>
+                  </pic:spPr>
+                </pic:pic>
+              </a:graphicData>
+            </a:graphic>
+          </wp:inline>
+        </w:drawing>
+      </w:r>
+      <w:r>
+        <w:t xml:space="preserve"> </w:t>
+      </w:r>
+      <w:r>
+        <w:t xml:space="preserve">Windows</w:t>
+      </w:r>
+    </w:p>
+    <w:p>
+      <w:pPr>
+        <w:pStyle w:val="BodyText"/>
+      </w:pPr>
+      <w:r>
+        <w:drawing>
+          <wp:inline>
+            <wp:extent cx="179043" cy="179043"/>
+            <wp:effectExtent b="0" l="0" r="0" t="0"/>
+            <wp:docPr descr="" title="" id="1" name="Picture"/>
+            <a:graphic>
+              <a:graphicData uri="http://schemas.openxmlformats.org/drawingml/2006/picture">
+                <pic:pic>
+                  <pic:nvPicPr>
+                    <pic:cNvPr descr="images/unchecked.png" id="0" name="Picture"/>
+                    <pic:cNvPicPr>
+                      <a:picLocks noChangeArrowheads="1" noChangeAspect="1"/>
+                    </pic:cNvPicPr>
+                  </pic:nvPicPr>
+                  <pic:blipFill>
+                    <a:blip r:embed="rId23"/>
+                    <a:stretch>
+                      <a:fillRect/>
+                    </a:stretch>
+                  </pic:blipFill>
+                  <pic:spPr bwMode="auto">
+                    <a:xfrm>
+                      <a:off x="0" y="0"/>
+                      <a:ext cx="179043" cy="179043"/>
+                    </a:xfrm>
+                    <a:prstGeom prst="rect">
+                      <a:avLst/>
+                    </a:prstGeom>
+                    <a:noFill/>
+                    <a:ln w="9525">
+                      <a:noFill/>
+                      <a:headEnd/>
+                      <a:tailEnd/>
+                    </a:ln>
+                  </pic:spPr>
+                </pic:pic>
+              </a:graphicData>
+            </a:graphic>
+          </wp:inline>
+        </w:drawing>
+      </w:r>
+      <w:r>
+        <w:t xml:space="preserve"> </w:t>
+      </w:r>
+      <w:r>
+        <w:t xml:space="preserve">Power outlets</w:t>
+      </w:r>
+    </w:p>
+    <w:p>
+      <w:pPr>
+        <w:pStyle w:val="BodyText"/>
+      </w:pPr>
+      <w:r>
+        <w:drawing>
+          <wp:inline>
+            <wp:extent cx="179043" cy="179043"/>
+            <wp:effectExtent b="0" l="0" r="0" t="0"/>
+            <wp:docPr descr="" title="" id="1" name="Picture"/>
+            <a:graphic>
+              <a:graphicData uri="http://schemas.openxmlformats.org/drawingml/2006/picture">
+                <pic:pic>
+                  <pic:nvPicPr>
+                    <pic:cNvPr descr="images/unchecked.png" id="0" name="Picture"/>
+                    <pic:cNvPicPr>
+                      <a:picLocks noChangeArrowheads="1" noChangeAspect="1"/>
+                    </pic:cNvPicPr>
+                  </pic:nvPicPr>
+                  <pic:blipFill>
+                    <a:blip r:embed="rId23"/>
+                    <a:stretch>
+                      <a:fillRect/>
+                    </a:stretch>
+                  </pic:blipFill>
+                  <pic:spPr bwMode="auto">
+                    <a:xfrm>
+                      <a:off x="0" y="0"/>
+                      <a:ext cx="179043" cy="179043"/>
+                    </a:xfrm>
+                    <a:prstGeom prst="rect">
+                      <a:avLst/>
+                    </a:prstGeom>
+                    <a:noFill/>
+                    <a:ln w="9525">
+                      <a:noFill/>
+                      <a:headEnd/>
+                      <a:tailEnd/>
+                    </a:ln>
+                  </pic:spPr>
+                </pic:pic>
+              </a:graphicData>
+            </a:graphic>
+          </wp:inline>
+        </w:drawing>
+      </w:r>
+      <w:r>
+        <w:t xml:space="preserve"> </w:t>
+      </w:r>
+      <w:r>
+        <w:t xml:space="preserve">Headboard</w:t>
+      </w:r>
+    </w:p>
+    <w:p>
+      <w:pPr>
+        <w:pStyle w:val="BodyText"/>
+      </w:pPr>
+      <w:r>
+        <w:drawing>
+          <wp:inline>
+            <wp:extent cx="179043" cy="179043"/>
+            <wp:effectExtent b="0" l="0" r="0" t="0"/>
+            <wp:docPr descr="" title="" id="1" name="Picture"/>
+            <a:graphic>
+              <a:graphicData uri="http://schemas.openxmlformats.org/drawingml/2006/picture">
+                <pic:pic>
+                  <pic:nvPicPr>
+                    <pic:cNvPr descr="images/unchecked.png" id="0" name="Picture"/>
+                    <pic:cNvPicPr>
+                      <a:picLocks noChangeArrowheads="1" noChangeAspect="1"/>
+                    </pic:cNvPicPr>
+                  </pic:nvPicPr>
+                  <pic:blipFill>
+                    <a:blip r:embed="rId23"/>
+                    <a:stretch>
+                      <a:fillRect/>
+                    </a:stretch>
+                  </pic:blipFill>
+                  <pic:spPr bwMode="auto">
+                    <a:xfrm>
+                      <a:off x="0" y="0"/>
+                      <a:ext cx="179043" cy="179043"/>
+                    </a:xfrm>
+                    <a:prstGeom prst="rect">
+                      <a:avLst/>
+                    </a:prstGeom>
+                    <a:noFill/>
+                    <a:ln w="9525">
+                      <a:noFill/>
+                      <a:headEnd/>
+                      <a:tailEnd/>
+                    </a:ln>
+                  </pic:spPr>
+                </pic:pic>
+              </a:graphicData>
+            </a:graphic>
+          </wp:inline>
+        </w:drawing>
+      </w:r>
+      <w:r>
+        <w:t xml:space="preserve"> </w:t>
+      </w:r>
+      <w:r>
+        <w:t xml:space="preserve">Curtain rods</w:t>
+      </w:r>
+    </w:p>
+    <w:p>
+      <w:pPr>
+        <w:pStyle w:val="BodyText"/>
+      </w:pPr>
+      <w:r>
+        <w:drawing>
+          <wp:inline>
+            <wp:extent cx="179043" cy="179043"/>
+            <wp:effectExtent b="0" l="0" r="0" t="0"/>
+            <wp:docPr descr="" title="" id="1" name="Picture"/>
+            <a:graphic>
+              <a:graphicData uri="http://schemas.openxmlformats.org/drawingml/2006/picture">
+                <pic:pic>
+                  <pic:nvPicPr>
+                    <pic:cNvPr descr="images/unchecked.png" id="0" name="Picture"/>
+                    <pic:cNvPicPr>
+                      <a:picLocks noChangeArrowheads="1" noChangeAspect="1"/>
+                    </pic:cNvPicPr>
+                  </pic:nvPicPr>
+                  <pic:blipFill>
+                    <a:blip r:embed="rId23"/>
+                    <a:stretch>
+                      <a:fillRect/>
+                    </a:stretch>
+                  </pic:blipFill>
+                  <pic:spPr bwMode="auto">
+                    <a:xfrm>
+                      <a:off x="0" y="0"/>
+                      <a:ext cx="179043" cy="179043"/>
+                    </a:xfrm>
+                    <a:prstGeom prst="rect">
+                      <a:avLst/>
+                    </a:prstGeom>
+                    <a:noFill/>
+                    <a:ln w="9525">
+                      <a:noFill/>
+                      <a:headEnd/>
+                      <a:tailEnd/>
+                    </a:ln>
+                  </pic:spPr>
+                </pic:pic>
+              </a:graphicData>
+            </a:graphic>
+          </wp:inline>
+        </w:drawing>
+      </w:r>
+      <w:r>
+        <w:t xml:space="preserve"> </w:t>
+      </w:r>
+      <w:r>
+        <w:t xml:space="preserve">Shelves</w:t>
+      </w:r>
+    </w:p>
+    <w:p>
+      <w:pPr>
+        <w:pStyle w:val="Heading3"/>
+      </w:pPr>
+      <w:bookmarkStart w:id="32" w:name="b1-bathroom"/>
+      <w:r>
+        <w:t xml:space="preserve">(b1) Bathroom</w:t>
+      </w:r>
+      <w:bookmarkEnd w:id="32"/>
+    </w:p>
+    <w:p>
+      <w:pPr>
+        <w:pStyle w:val="FirstParagraph"/>
+      </w:pPr>
+      <w:r>
+        <w:drawing>
+          <wp:inline>
+            <wp:extent cx="179043" cy="179043"/>
+            <wp:effectExtent b="0" l="0" r="0" t="0"/>
+            <wp:docPr descr="" title="" id="1" name="Picture"/>
+            <a:graphic>
+              <a:graphicData uri="http://schemas.openxmlformats.org/drawingml/2006/picture">
+                <pic:pic>
+                  <pic:nvPicPr>
+                    <pic:cNvPr descr="images/unchecked.png" id="0" name="Picture"/>
+                    <pic:cNvPicPr>
+                      <a:picLocks noChangeArrowheads="1" noChangeAspect="1"/>
+                    </pic:cNvPicPr>
+                  </pic:nvPicPr>
+                  <pic:blipFill>
+                    <a:blip r:embed="rId23"/>
+                    <a:stretch>
+                      <a:fillRect/>
+                    </a:stretch>
+                  </pic:blipFill>
+                  <pic:spPr bwMode="auto">
+                    <a:xfrm>
+                      <a:off x="0" y="0"/>
+                      <a:ext cx="179043" cy="179043"/>
+                    </a:xfrm>
+                    <a:prstGeom prst="rect">
+                      <a:avLst/>
+                    </a:prstGeom>
+                    <a:noFill/>
+                    <a:ln w="9525">
+                      <a:noFill/>
+                      <a:headEnd/>
+                      <a:tailEnd/>
+                    </a:ln>
+                  </pic:spPr>
+                </pic:pic>
+              </a:graphicData>
+            </a:graphic>
+          </wp:inline>
+        </w:drawing>
+      </w:r>
+      <w:r>
+        <w:t xml:space="preserve"> </w:t>
+      </w:r>
+      <w:r>
+        <w:t xml:space="preserve">Window</w:t>
+      </w:r>
+    </w:p>
+    <w:p>
+      <w:pPr>
+        <w:pStyle w:val="BodyText"/>
+      </w:pPr>
+      <w:r>
+        <w:drawing>
+          <wp:inline>
+            <wp:extent cx="179043" cy="179043"/>
+            <wp:effectExtent b="0" l="0" r="0" t="0"/>
+            <wp:docPr descr="" title="" id="1" name="Picture"/>
+            <a:graphic>
+              <a:graphicData uri="http://schemas.openxmlformats.org/drawingml/2006/picture">
+                <pic:pic>
+                  <pic:nvPicPr>
+                    <pic:cNvPr descr="images/unchecked.png" id="0" name="Picture"/>
+                    <pic:cNvPicPr>
+                      <a:picLocks noChangeArrowheads="1" noChangeAspect="1"/>
+                    </pic:cNvPicPr>
+                  </pic:nvPicPr>
+                  <pic:blipFill>
+                    <a:blip r:embed="rId23"/>
+                    <a:stretch>
+                      <a:fillRect/>
+                    </a:stretch>
+                  </pic:blipFill>
+                  <pic:spPr bwMode="auto">
+                    <a:xfrm>
+                      <a:off x="0" y="0"/>
+                      <a:ext cx="179043" cy="179043"/>
+                    </a:xfrm>
+                    <a:prstGeom prst="rect">
+                      <a:avLst/>
+                    </a:prstGeom>
+                    <a:noFill/>
+                    <a:ln w="9525">
+                      <a:noFill/>
+                      <a:headEnd/>
+                      <a:tailEnd/>
+                    </a:ln>
+                  </pic:spPr>
+                </pic:pic>
+              </a:graphicData>
+            </a:graphic>
+          </wp:inline>
+        </w:drawing>
+      </w:r>
+      <w:r>
+        <w:t xml:space="preserve"> </w:t>
+      </w:r>
+      <w:r>
+        <w:t xml:space="preserve">Fixtures</w:t>
+      </w:r>
+    </w:p>
+    <w:p>
+      <w:pPr>
+        <w:pStyle w:val="BodyText"/>
+      </w:pPr>
+      <w:r>
+        <w:drawing>
+          <wp:inline>
+            <wp:extent cx="179043" cy="179043"/>
+            <wp:effectExtent b="0" l="0" r="0" t="0"/>
+            <wp:docPr descr="" title="" id="1" name="Picture"/>
+            <a:graphic>
+              <a:graphicData uri="http://schemas.openxmlformats.org/drawingml/2006/picture">
+                <pic:pic>
+                  <pic:nvPicPr>
+                    <pic:cNvPr descr="images/unchecked.png" id="0" name="Picture"/>
+                    <pic:cNvPicPr>
+                      <a:picLocks noChangeArrowheads="1" noChangeAspect="1"/>
+                    </pic:cNvPicPr>
+                  </pic:nvPicPr>
+                  <pic:blipFill>
+                    <a:blip r:embed="rId23"/>
+                    <a:stretch>
+                      <a:fillRect/>
+                    </a:stretch>
+                  </pic:blipFill>
+                  <pic:spPr bwMode="auto">
+                    <a:xfrm>
+                      <a:off x="0" y="0"/>
+                      <a:ext cx="179043" cy="179043"/>
+                    </a:xfrm>
+                    <a:prstGeom prst="rect">
+                      <a:avLst/>
+                    </a:prstGeom>
+                    <a:noFill/>
+                    <a:ln w="9525">
+                      <a:noFill/>
+                      <a:headEnd/>
+                      <a:tailEnd/>
+                    </a:ln>
+                  </pic:spPr>
+                </pic:pic>
+              </a:graphicData>
+            </a:graphic>
+          </wp:inline>
+        </w:drawing>
+      </w:r>
+      <w:r>
+        <w:t xml:space="preserve"> </w:t>
+      </w:r>
+      <w:r>
+        <w:t xml:space="preserve">Wall tiles</w:t>
+      </w:r>
+    </w:p>
+    <w:p>
+      <w:pPr>
+        <w:pStyle w:val="BodyText"/>
+      </w:pPr>
+      <w:r>
+        <w:drawing>
+          <wp:inline>
+            <wp:extent cx="179043" cy="179043"/>
+            <wp:effectExtent b="0" l="0" r="0" t="0"/>
+            <wp:docPr descr="" title="" id="1" name="Picture"/>
+            <a:graphic>
+              <a:graphicData uri="http://schemas.openxmlformats.org/drawingml/2006/picture">
+                <pic:pic>
+                  <pic:nvPicPr>
+                    <pic:cNvPr descr="images/unchecked.png" id="0" name="Picture"/>
+                    <pic:cNvPicPr>
+                      <a:picLocks noChangeArrowheads="1" noChangeAspect="1"/>
+                    </pic:cNvPicPr>
+                  </pic:nvPicPr>
+                  <pic:blipFill>
+                    <a:blip r:embed="rId23"/>
+                    <a:stretch>
+                      <a:fillRect/>
+                    </a:stretch>
+                  </pic:blipFill>
+                  <pic:spPr bwMode="auto">
+                    <a:xfrm>
+                      <a:off x="0" y="0"/>
+                      <a:ext cx="179043" cy="179043"/>
+                    </a:xfrm>
+                    <a:prstGeom prst="rect">
+                      <a:avLst/>
+                    </a:prstGeom>
+                    <a:noFill/>
+                    <a:ln w="9525">
+                      <a:noFill/>
+                      <a:headEnd/>
+                      <a:tailEnd/>
+                    </a:ln>
+                  </pic:spPr>
+                </pic:pic>
+              </a:graphicData>
+            </a:graphic>
+          </wp:inline>
+        </w:drawing>
+      </w:r>
+      <w:r>
+        <w:t xml:space="preserve"> </w:t>
+      </w:r>
+      <w:r>
+        <w:t xml:space="preserve">Floor tiles</w:t>
+      </w:r>
+    </w:p>
+    <w:p>
+      <w:pPr>
+        <w:pStyle w:val="Heading3"/>
+      </w:pPr>
+      <w:bookmarkStart w:id="33" w:name="b2-toilet"/>
+      <w:r>
+        <w:t xml:space="preserve">(b2) Toilet</w:t>
+      </w:r>
+      <w:bookmarkEnd w:id="33"/>
+    </w:p>
+    <w:p>
+      <w:pPr>
+        <w:pStyle w:val="FirstParagraph"/>
+      </w:pPr>
+      <w:r>
+        <w:drawing>
+          <wp:inline>
+            <wp:extent cx="179043" cy="179043"/>
+            <wp:effectExtent b="0" l="0" r="0" t="0"/>
+            <wp:docPr descr="" title="" id="1" name="Picture"/>
+            <a:graphic>
+              <a:graphicData uri="http://schemas.openxmlformats.org/drawingml/2006/picture">
+                <pic:pic>
+                  <pic:nvPicPr>
+                    <pic:cNvPr descr="images/unchecked.png" id="0" name="Picture"/>
+                    <pic:cNvPicPr>
+                      <a:picLocks noChangeArrowheads="1" noChangeAspect="1"/>
+                    </pic:cNvPicPr>
+                  </pic:nvPicPr>
+                  <pic:blipFill>
+                    <a:blip r:embed="rId23"/>
+                    <a:stretch>
+                      <a:fillRect/>
+                    </a:stretch>
+                  </pic:blipFill>
+                  <pic:spPr bwMode="auto">
+                    <a:xfrm>
+                      <a:off x="0" y="0"/>
+                      <a:ext cx="179043" cy="179043"/>
+                    </a:xfrm>
+                    <a:prstGeom prst="rect">
+                      <a:avLst/>
+                    </a:prstGeom>
+                    <a:noFill/>
+                    <a:ln w="9525">
+                      <a:noFill/>
+                      <a:headEnd/>
+                      <a:tailEnd/>
+                    </a:ln>
+                  </pic:spPr>
+                </pic:pic>
+              </a:graphicData>
+            </a:graphic>
+          </wp:inline>
+        </w:drawing>
+      </w:r>
+      <w:r>
+        <w:t xml:space="preserve"> </w:t>
+      </w:r>
+      <w:r>
+        <w:t xml:space="preserve">Window</w:t>
+      </w:r>
+    </w:p>
+    <w:p>
+      <w:pPr>
+        <w:pStyle w:val="BodyText"/>
+      </w:pPr>
+      <w:r>
+        <w:drawing>
+          <wp:inline>
+            <wp:extent cx="179043" cy="179043"/>
+            <wp:effectExtent b="0" l="0" r="0" t="0"/>
+            <wp:docPr descr="" title="" id="1" name="Picture"/>
+            <a:graphic>
+              <a:graphicData uri="http://schemas.openxmlformats.org/drawingml/2006/picture">
+                <pic:pic>
+                  <pic:nvPicPr>
+                    <pic:cNvPr descr="images/unchecked.png" id="0" name="Picture"/>
+                    <pic:cNvPicPr>
+                      <a:picLocks noChangeArrowheads="1" noChangeAspect="1"/>
+                    </pic:cNvPicPr>
+                  </pic:nvPicPr>
+                  <pic:blipFill>
+                    <a:blip r:embed="rId23"/>
+                    <a:stretch>
+                      <a:fillRect/>
+                    </a:stretch>
+                  </pic:blipFill>
+                  <pic:spPr bwMode="auto">
+                    <a:xfrm>
+                      <a:off x="0" y="0"/>
+                      <a:ext cx="179043" cy="179043"/>
+                    </a:xfrm>
+                    <a:prstGeom prst="rect">
+                      <a:avLst/>
+                    </a:prstGeom>
+                    <a:noFill/>
+                    <a:ln w="9525">
+                      <a:noFill/>
+                      <a:headEnd/>
+                      <a:tailEnd/>
+                    </a:ln>
+                  </pic:spPr>
+                </pic:pic>
+              </a:graphicData>
+            </a:graphic>
+          </wp:inline>
+        </w:drawing>
+      </w:r>
+      <w:r>
+        <w:t xml:space="preserve"> </w:t>
+      </w:r>
+      <w:r>
+        <w:t xml:space="preserve">Fixtures</w:t>
+      </w:r>
+    </w:p>
+    <w:p>
+      <w:pPr>
+        <w:pStyle w:val="BodyText"/>
+      </w:pPr>
+      <w:r>
+        <w:drawing>
+          <wp:inline>
+            <wp:extent cx="179043" cy="179043"/>
+            <wp:effectExtent b="0" l="0" r="0" t="0"/>
+            <wp:docPr descr="" title="" id="1" name="Picture"/>
+            <a:graphic>
+              <a:graphicData uri="http://schemas.openxmlformats.org/drawingml/2006/picture">
+                <pic:pic>
+                  <pic:nvPicPr>
+                    <pic:cNvPr descr="images/unchecked.png" id="0" name="Picture"/>
+                    <pic:cNvPicPr>
+                      <a:picLocks noChangeArrowheads="1" noChangeAspect="1"/>
+                    </pic:cNvPicPr>
+                  </pic:nvPicPr>
+                  <pic:blipFill>
+                    <a:blip r:embed="rId23"/>
+                    <a:stretch>
+                      <a:fillRect/>
+                    </a:stretch>
+                  </pic:blipFill>
+                  <pic:spPr bwMode="auto">
+                    <a:xfrm>
+                      <a:off x="0" y="0"/>
+                      <a:ext cx="179043" cy="179043"/>
+                    </a:xfrm>
+                    <a:prstGeom prst="rect">
+                      <a:avLst/>
+                    </a:prstGeom>
+                    <a:noFill/>
+                    <a:ln w="9525">
+                      <a:noFill/>
+                      <a:headEnd/>
+                      <a:tailEnd/>
+                    </a:ln>
+                  </pic:spPr>
+                </pic:pic>
+              </a:graphicData>
+            </a:graphic>
+          </wp:inline>
+        </w:drawing>
+      </w:r>
+      <w:r>
+        <w:t xml:space="preserve"> </w:t>
+      </w:r>
+      <w:r>
+        <w:t xml:space="preserve">Wall tiles</w:t>
+      </w:r>
+    </w:p>
+    <w:p>
+      <w:pPr>
+        <w:pStyle w:val="BodyText"/>
+      </w:pPr>
+      <w:r>
+        <w:drawing>
+          <wp:inline>
+            <wp:extent cx="179043" cy="179043"/>
+            <wp:effectExtent b="0" l="0" r="0" t="0"/>
+            <wp:docPr descr="" title="" id="1" name="Picture"/>
+            <a:graphic>
+              <a:graphicData uri="http://schemas.openxmlformats.org/drawingml/2006/picture">
+                <pic:pic>
+                  <pic:nvPicPr>
+                    <pic:cNvPr descr="images/unchecked.png" id="0" name="Picture"/>
+                    <pic:cNvPicPr>
+                      <a:picLocks noChangeArrowheads="1" noChangeAspect="1"/>
+                    </pic:cNvPicPr>
+                  </pic:nvPicPr>
+                  <pic:blipFill>
+                    <a:blip r:embed="rId23"/>
+                    <a:stretch>
+                      <a:fillRect/>
+                    </a:stretch>
+                  </pic:blipFill>
+                  <pic:spPr bwMode="auto">
+                    <a:xfrm>
+                      <a:off x="0" y="0"/>
+                      <a:ext cx="179043" cy="179043"/>
+                    </a:xfrm>
+                    <a:prstGeom prst="rect">
+                      <a:avLst/>
+                    </a:prstGeom>
+                    <a:noFill/>
+                    <a:ln w="9525">
+                      <a:noFill/>
+                      <a:headEnd/>
+                      <a:tailEnd/>
+                    </a:ln>
+                  </pic:spPr>
+                </pic:pic>
+              </a:graphicData>
+            </a:graphic>
+          </wp:inline>
+        </w:drawing>
+      </w:r>
+      <w:r>
+        <w:t xml:space="preserve"> </w:t>
+      </w:r>
+      <w:r>
+        <w:t xml:space="preserve">Floor tiles</w:t>
+      </w:r>
+    </w:p>
+    <w:p>
+      <w:pPr>
+        <w:pStyle w:val="Heading3"/>
+      </w:pPr>
+      <w:bookmarkStart w:id="34" w:name="c-accessories"/>
+      <w:r>
+        <w:t xml:space="preserve">(c) Accessories</w:t>
+      </w:r>
+      <w:bookmarkEnd w:id="34"/>
+    </w:p>
+    <w:p>
+      <w:pPr>
+        <w:pStyle w:val="FirstParagraph"/>
+      </w:pPr>
+      <w:r>
+        <w:drawing>
+          <wp:inline>
+            <wp:extent cx="179043" cy="179043"/>
+            <wp:effectExtent b="0" l="0" r="0" t="0"/>
+            <wp:docPr descr="" title="" id="1" name="Picture"/>
+            <a:graphic>
+              <a:graphicData uri="http://schemas.openxmlformats.org/drawingml/2006/picture">
+                <pic:pic>
+                  <pic:nvPicPr>
+                    <pic:cNvPr descr="images/unchecked.png" id="0" name="Picture"/>
+                    <pic:cNvPicPr>
+                      <a:picLocks noChangeArrowheads="1" noChangeAspect="1"/>
+                    </pic:cNvPicPr>
+                  </pic:nvPicPr>
+                  <pic:blipFill>
+                    <a:blip r:embed="rId23"/>
+                    <a:stretch>
+                      <a:fillRect/>
+                    </a:stretch>
+                  </pic:blipFill>
+                  <pic:spPr bwMode="auto">
+                    <a:xfrm>
+                      <a:off x="0" y="0"/>
+                      <a:ext cx="179043" cy="179043"/>
+                    </a:xfrm>
+                    <a:prstGeom prst="rect">
+                      <a:avLst/>
+                    </a:prstGeom>
+                    <a:noFill/>
+                    <a:ln w="9525">
+                      <a:noFill/>
+                      <a:headEnd/>
+                      <a:tailEnd/>
+                    </a:ln>
+                  </pic:spPr>
+                </pic:pic>
+              </a:graphicData>
+            </a:graphic>
+          </wp:inline>
+        </w:drawing>
+      </w:r>
+      <w:r>
+        <w:t xml:space="preserve"> </w:t>
+      </w:r>
+      <w:r>
+        <w:t xml:space="preserve">Stool</w:t>
+      </w:r>
+    </w:p>
+    <w:p>
+      <w:pPr>
+        <w:pStyle w:val="BodyText"/>
+      </w:pPr>
+      <w:r>
+        <w:drawing>
+          <wp:inline>
+            <wp:extent cx="179043" cy="179043"/>
+            <wp:effectExtent b="0" l="0" r="0" t="0"/>
+            <wp:docPr descr="" title="" id="1" name="Picture"/>
+            <a:graphic>
+              <a:graphicData uri="http://schemas.openxmlformats.org/drawingml/2006/picture">
+                <pic:pic>
+                  <pic:nvPicPr>
+                    <pic:cNvPr descr="images/unchecked.png" id="0" name="Picture"/>
+                    <pic:cNvPicPr>
+                      <a:picLocks noChangeArrowheads="1" noChangeAspect="1"/>
+                    </pic:cNvPicPr>
+                  </pic:nvPicPr>
+                  <pic:blipFill>
+                    <a:blip r:embed="rId23"/>
+                    <a:stretch>
+                      <a:fillRect/>
+                    </a:stretch>
+                  </pic:blipFill>
+                  <pic:spPr bwMode="auto">
+                    <a:xfrm>
+                      <a:off x="0" y="0"/>
+                      <a:ext cx="179043" cy="179043"/>
+                    </a:xfrm>
+                    <a:prstGeom prst="rect">
+                      <a:avLst/>
+                    </a:prstGeom>
+                    <a:noFill/>
+                    <a:ln w="9525">
+                      <a:noFill/>
+                      <a:headEnd/>
+                      <a:tailEnd/>
+                    </a:ln>
+                  </pic:spPr>
+                </pic:pic>
+              </a:graphicData>
+            </a:graphic>
+          </wp:inline>
+        </w:drawing>
+      </w:r>
+      <w:r>
+        <w:t xml:space="preserve"> </w:t>
+      </w:r>
+      <w:r>
+        <w:t xml:space="preserve">Dustbin / dustpan</w:t>
+      </w:r>
+    </w:p>
+    <w:p>
+      <w:pPr>
+        <w:pStyle w:val="BodyText"/>
+      </w:pPr>
+      <w:r>
+        <w:drawing>
+          <wp:inline>
+            <wp:extent cx="179043" cy="179043"/>
+            <wp:effectExtent b="0" l="0" r="0" t="0"/>
+            <wp:docPr descr="" title="" id="1" name="Picture"/>
+            <a:graphic>
+              <a:graphicData uri="http://schemas.openxmlformats.org/drawingml/2006/picture">
+                <pic:pic>
+                  <pic:nvPicPr>
+                    <pic:cNvPr descr="images/unchecked.png" id="0" name="Picture"/>
+                    <pic:cNvPicPr>
+                      <a:picLocks noChangeArrowheads="1" noChangeAspect="1"/>
+                    </pic:cNvPicPr>
+                  </pic:nvPicPr>
+                  <pic:blipFill>
+                    <a:blip r:embed="rId23"/>
+                    <a:stretch>
+                      <a:fillRect/>
+                    </a:stretch>
+                  </pic:blipFill>
+                  <pic:spPr bwMode="auto">
+                    <a:xfrm>
+                      <a:off x="0" y="0"/>
+                      <a:ext cx="179043" cy="179043"/>
+                    </a:xfrm>
+                    <a:prstGeom prst="rect">
+                      <a:avLst/>
+                    </a:prstGeom>
+                    <a:noFill/>
+                    <a:ln w="9525">
+                      <a:noFill/>
+                      <a:headEnd/>
+                      <a:tailEnd/>
+                    </a:ln>
+                  </pic:spPr>
+                </pic:pic>
+              </a:graphicData>
+            </a:graphic>
+          </wp:inline>
+        </w:drawing>
+      </w:r>
+      <w:r>
+        <w:t xml:space="preserve"> </w:t>
+      </w:r>
+      <w:r>
+        <w:t xml:space="preserve">Buckets / mugs</w:t>
+      </w:r>
+    </w:p>
+    <w:p>
+      <w:pPr>
+        <w:pStyle w:val="BodyText"/>
+      </w:pPr>
+    </w:p>
+    <w:p>
+      <w:pPr>
+        <w:pStyle w:val="Heading2"/>
+      </w:pPr>
+      <w:bookmarkStart w:id="35" w:name="mop"/>
+      <w:r>
+        <w:t xml:space="preserve">4. Mop</w:t>
+      </w:r>
+      <w:bookmarkEnd w:id="35"/>
+    </w:p>
+    <w:p>
+      <w:pPr>
+        <w:pStyle w:val="FirstParagraph"/>
+      </w:pPr>
+      <w:r>
+        <w:drawing>
+          <wp:inline>
+            <wp:extent cx="179043" cy="179043"/>
+            <wp:effectExtent b="0" l="0" r="0" t="0"/>
+            <wp:docPr descr="" title="" id="1" name="Picture"/>
+            <a:graphic>
+              <a:graphicData uri="http://schemas.openxmlformats.org/drawingml/2006/picture">
+                <pic:pic>
+                  <pic:nvPicPr>
+                    <pic:cNvPr descr="images/unchecked.png" id="0" name="Picture"/>
+                    <pic:cNvPicPr>
+                      <a:picLocks noChangeArrowheads="1" noChangeAspect="1"/>
+                    </pic:cNvPicPr>
+                  </pic:nvPicPr>
+                  <pic:blipFill>
+                    <a:blip r:embed="rId23"/>
+                    <a:stretch>
+                      <a:fillRect/>
+                    </a:stretch>
+                  </pic:blipFill>
+                  <pic:spPr bwMode="auto">
+                    <a:xfrm>
+                      <a:off x="0" y="0"/>
+                      <a:ext cx="179043" cy="179043"/>
+                    </a:xfrm>
+                    <a:prstGeom prst="rect">
+                      <a:avLst/>
+                    </a:prstGeom>
+                    <a:noFill/>
+                    <a:ln w="9525">
+                      <a:noFill/>
+                      <a:headEnd/>
+                      <a:tailEnd/>
+                    </a:ln>
+                  </pic:spPr>
+                </pic:pic>
+              </a:graphicData>
+            </a:graphic>
+          </wp:inline>
+        </w:drawing>
+      </w:r>
+      <w:r>
+        <w:t xml:space="preserve"> </w:t>
+      </w:r>
+      <w:r>
+        <w:t xml:space="preserve">Bedroom floor</w:t>
+      </w:r>
+    </w:p>
+    <w:p>
+      <w:pPr>
+        <w:pStyle w:val="BodyText"/>
+      </w:pPr>
+      <w:r>
+        <w:drawing>
+          <wp:inline>
+            <wp:extent cx="179043" cy="179043"/>
+            <wp:effectExtent b="0" l="0" r="0" t="0"/>
+            <wp:docPr descr="" title="" id="1" name="Picture"/>
+            <a:graphic>
+              <a:graphicData uri="http://schemas.openxmlformats.org/drawingml/2006/picture">
+                <pic:pic>
+                  <pic:nvPicPr>
+                    <pic:cNvPr descr="images/unchecked.png" id="0" name="Picture"/>
+                    <pic:cNvPicPr>
+                      <a:picLocks noChangeArrowheads="1" noChangeAspect="1"/>
+                    </pic:cNvPicPr>
+                  </pic:nvPicPr>
+                  <pic:blipFill>
+                    <a:blip r:embed="rId23"/>
+                    <a:stretch>
+                      <a:fillRect/>
+                    </a:stretch>
+                  </pic:blipFill>
+                  <pic:spPr bwMode="auto">
+                    <a:xfrm>
+                      <a:off x="0" y="0"/>
+                      <a:ext cx="179043" cy="179043"/>
+                    </a:xfrm>
+                    <a:prstGeom prst="rect">
+                      <a:avLst/>
+                    </a:prstGeom>
+                    <a:noFill/>
+                    <a:ln w="9525">
+                      <a:noFill/>
+                      <a:headEnd/>
+                      <a:tailEnd/>
+                    </a:ln>
+                  </pic:spPr>
+                </pic:pic>
+              </a:graphicData>
+            </a:graphic>
+          </wp:inline>
+        </w:drawing>
+      </w:r>
+      <w:r>
+        <w:t xml:space="preserve"> </w:t>
+      </w:r>
+      <w:r>
+        <w:t xml:space="preserve">Bathroom floor</w:t>
+      </w:r>
+    </w:p>
+    <w:p>
+      <w:pPr>
+        <w:pStyle w:val="BodyText"/>
+      </w:pPr>
+      <w:r>
+        <w:drawing>
+          <wp:inline>
+            <wp:extent cx="179043" cy="179043"/>
+            <wp:effectExtent b="0" l="0" r="0" t="0"/>
+            <wp:docPr descr="" title="" id="1" name="Picture"/>
+            <a:graphic>
+              <a:graphicData uri="http://schemas.openxmlformats.org/drawingml/2006/picture">
+                <pic:pic>
+                  <pic:nvPicPr>
+                    <pic:cNvPr descr="images/unchecked.png" id="0" name="Picture"/>
+                    <pic:cNvPicPr>
+                      <a:picLocks noChangeArrowheads="1" noChangeAspect="1"/>
+                    </pic:cNvPicPr>
+                  </pic:nvPicPr>
+                  <pic:blipFill>
+                    <a:blip r:embed="rId23"/>
+                    <a:stretch>
+                      <a:fillRect/>
+                    </a:stretch>
+                  </pic:blipFill>
+                  <pic:spPr bwMode="auto">
+                    <a:xfrm>
+                      <a:off x="0" y="0"/>
+                      <a:ext cx="179043" cy="179043"/>
+                    </a:xfrm>
+                    <a:prstGeom prst="rect">
+                      <a:avLst/>
+                    </a:prstGeom>
+                    <a:noFill/>
+                    <a:ln w="9525">
+                      <a:noFill/>
+                      <a:headEnd/>
+                      <a:tailEnd/>
+                    </a:ln>
+                  </pic:spPr>
+                </pic:pic>
+              </a:graphicData>
+            </a:graphic>
+          </wp:inline>
+        </w:drawing>
+      </w:r>
+      <w:r>
+        <w:t xml:space="preserve"> </w:t>
+      </w:r>
+      <w:r>
+        <w:t xml:space="preserve">Toilet floor</w:t>
+      </w:r>
+    </w:p>
+    <w:p>
+      <w:pPr>
+        <w:pStyle w:val="BodyText"/>
+      </w:pPr>
+    </w:p>
+    <w:p>
+      <w:pPr>
+        <w:pStyle w:val="Heading2"/>
+      </w:pPr>
+      <w:bookmarkStart w:id="36" w:name="window-glass"/>
+      <w:r>
+        <w:t xml:space="preserve">5. Window glass</w:t>
+      </w:r>
+      <w:bookmarkEnd w:id="36"/>
+    </w:p>
+    <w:p>
+      <w:pPr>
+        <w:pStyle w:val="FirstParagraph"/>
+      </w:pPr>
+      <w:r>
+        <w:drawing>
+          <wp:inline>
+            <wp:extent cx="179043" cy="179043"/>
+            <wp:effectExtent b="0" l="0" r="0" t="0"/>
+            <wp:docPr descr="" title="" id="1" name="Picture"/>
+            <a:graphic>
+              <a:graphicData uri="http://schemas.openxmlformats.org/drawingml/2006/picture">
+                <pic:pic>
+                  <pic:nvPicPr>
+                    <pic:cNvPr descr="images/unchecked.png" id="0" name="Picture"/>
+                    <pic:cNvPicPr>
+                      <a:picLocks noChangeArrowheads="1" noChangeAspect="1"/>
+                    </pic:cNvPicPr>
+                  </pic:nvPicPr>
+                  <pic:blipFill>
+                    <a:blip r:embed="rId23"/>
+                    <a:stretch>
+                      <a:fillRect/>
+                    </a:stretch>
+                  </pic:blipFill>
+                  <pic:spPr bwMode="auto">
+                    <a:xfrm>
+                      <a:off x="0" y="0"/>
+                      <a:ext cx="179043" cy="179043"/>
+                    </a:xfrm>
+                    <a:prstGeom prst="rect">
+                      <a:avLst/>
+                    </a:prstGeom>
+                    <a:noFill/>
+                    <a:ln w="9525">
+                      <a:noFill/>
+                      <a:headEnd/>
+                      <a:tailEnd/>
+                    </a:ln>
+                  </pic:spPr>
+                </pic:pic>
+              </a:graphicData>
+            </a:graphic>
+          </wp:inline>
+        </w:drawing>
+      </w:r>
+      <w:r>
+        <w:t xml:space="preserve"> </w:t>
+      </w:r>
+      <w:r>
+        <w:t xml:space="preserve">Scrub outside of windows</w:t>
+      </w:r>
+    </w:p>
+    <w:p>
+      <w:pPr>
+        <w:pStyle w:val="BodyText"/>
+      </w:pPr>
+      <w:r>
+        <w:drawing>
+          <wp:inline>
+            <wp:extent cx="179043" cy="179043"/>
+            <wp:effectExtent b="0" l="0" r="0" t="0"/>
+            <wp:docPr descr="" title="" id="1" name="Picture"/>
+            <a:graphic>
+              <a:graphicData uri="http://schemas.openxmlformats.org/drawingml/2006/picture">
+                <pic:pic>
+                  <pic:nvPicPr>
+                    <pic:cNvPr descr="images/unchecked.png" id="0" name="Picture"/>
+                    <pic:cNvPicPr>
+                      <a:picLocks noChangeArrowheads="1" noChangeAspect="1"/>
+                    </pic:cNvPicPr>
+                  </pic:nvPicPr>
+                  <pic:blipFill>
+                    <a:blip r:embed="rId23"/>
+                    <a:stretch>
+                      <a:fillRect/>
+                    </a:stretch>
+                  </pic:blipFill>
+                  <pic:spPr bwMode="auto">
+                    <a:xfrm>
+                      <a:off x="0" y="0"/>
+                      <a:ext cx="179043" cy="179043"/>
+                    </a:xfrm>
+                    <a:prstGeom prst="rect">
+                      <a:avLst/>
+                    </a:prstGeom>
+                    <a:noFill/>
+                    <a:ln w="9525">
+                      <a:noFill/>
+                      <a:headEnd/>
+                      <a:tailEnd/>
+                    </a:ln>
+                  </pic:spPr>
+                </pic:pic>
+              </a:graphicData>
+            </a:graphic>
+          </wp:inline>
+        </w:drawing>
+      </w:r>
+      <w:r>
+        <w:t xml:space="preserve"> </w:t>
+      </w:r>
+      <w:r>
+        <w:t xml:space="preserve">Colin window glass</w:t>
       </w:r>
     </w:p>
     <w:sectPr/>
@@ -197,114 +2827,8 @@
       </w:pPr>
     </w:lvl>
   </w:abstractNum>
-  <w:abstractNum w:abstractNumId="991">
-    <w:nsid w:val="ea454b4c"/>
-    <w:multiLevelType w:val="multilevel"/>
-    <w:lvl w:ilvl="0">
-      <w:numFmt w:val="bullet"/>
-      <w:lvlText w:val="•"/>
-      <w:lvlJc w:val="left"/>
-      <w:pPr>
-        <w:tabs>
-          <w:tab w:val="num" w:pos="0"/>
-        </w:tabs>
-        <w:ind w:left="480" w:hanging="480"/>
-      </w:pPr>
-    </w:lvl>
-    <w:lvl w:ilvl="1">
-      <w:numFmt w:val="bullet"/>
-      <w:lvlText w:val="–"/>
-      <w:lvlJc w:val="left"/>
-      <w:pPr>
-        <w:tabs>
-          <w:tab w:val="num" w:pos="720"/>
-        </w:tabs>
-        <w:ind w:left="1200" w:hanging="480"/>
-      </w:pPr>
-    </w:lvl>
-    <w:lvl w:ilvl="2">
-      <w:numFmt w:val="bullet"/>
-      <w:lvlText w:val="•"/>
-      <w:lvlJc w:val="left"/>
-      <w:pPr>
-        <w:tabs>
-          <w:tab w:val="num" w:pos="1440"/>
-        </w:tabs>
-        <w:ind w:left="1920" w:hanging="480"/>
-      </w:pPr>
-    </w:lvl>
-    <w:lvl w:ilvl="3">
-      <w:numFmt w:val="bullet"/>
-      <w:lvlText w:val="–"/>
-      <w:lvlJc w:val="left"/>
-      <w:pPr>
-        <w:tabs>
-          <w:tab w:val="num" w:pos="2160"/>
-        </w:tabs>
-        <w:ind w:left="2640" w:hanging="480"/>
-      </w:pPr>
-    </w:lvl>
-    <w:lvl w:ilvl="4">
-      <w:numFmt w:val="bullet"/>
-      <w:lvlText w:val="•"/>
-      <w:lvlJc w:val="left"/>
-      <w:pPr>
-        <w:tabs>
-          <w:tab w:val="num" w:pos="2880"/>
-        </w:tabs>
-        <w:ind w:left="3360" w:hanging="480"/>
-      </w:pPr>
-    </w:lvl>
-    <w:lvl w:ilvl="5">
-      <w:numFmt w:val="bullet"/>
-      <w:lvlText w:val="–"/>
-      <w:lvlJc w:val="left"/>
-      <w:pPr>
-        <w:tabs>
-          <w:tab w:val="num" w:pos="3600"/>
-        </w:tabs>
-        <w:ind w:left="4080" w:hanging="480"/>
-      </w:pPr>
-    </w:lvl>
-    <w:lvl w:ilvl="6">
-      <w:numFmt w:val="bullet"/>
-      <w:lvlText w:val="•"/>
-      <w:lvlJc w:val="left"/>
-      <w:pPr>
-        <w:tabs>
-          <w:tab w:val="num" w:pos="4320"/>
-        </w:tabs>
-        <w:ind w:left="4800" w:hanging="480"/>
-      </w:pPr>
-    </w:lvl>
-    <w:lvl w:ilvl="7">
-      <w:numFmt w:val="bullet"/>
-      <w:lvlText w:val="–"/>
-      <w:lvlJc w:val="left"/>
-      <w:pPr>
-        <w:tabs>
-          <w:tab w:val="num" w:pos="5040"/>
-        </w:tabs>
-        <w:ind w:left="5520" w:hanging="480"/>
-      </w:pPr>
-    </w:lvl>
-    <w:lvl w:ilvl="8">
-      <w:numFmt w:val="bullet"/>
-      <w:lvlText w:val="•"/>
-      <w:lvlJc w:val="left"/>
-      <w:pPr>
-        <w:tabs>
-          <w:tab w:val="num" w:pos="5760"/>
-        </w:tabs>
-        <w:ind w:left="6240" w:hanging="480"/>
-      </w:pPr>
-    </w:lvl>
-  </w:abstractNum>
   <w:num w:numId="1000">
     <w:abstractNumId w:val="990"/>
-  </w:num>
-  <w:num w:numId="1001">
-    <w:abstractNumId w:val="991"/>
   </w:num>
 </w:numbering>
 </file>

</xml_diff>

<commit_message>
switching to a smaller wheel image
</commit_message>
<xml_diff>
--- a/output/residences-checklist.docx
+++ b/output/residences-checklist.docx
@@ -759,19 +759,6 @@
               <w:t xml:space="preserve">Bedframe (top and bottom)</w:t>
             </w:r>
           </w:p>
-        </w:tc>
-        <w:tc>
-          <w:p>
-            <w:pPr>
-              <w:pStyle w:val="Heading3"/>
-              <w:jc w:val="left"/>
-            </w:pPr>
-            <w:bookmarkStart w:id="26" w:name="bathroom"/>
-            <w:r>
-              <w:t xml:space="preserve">Bathroom:</w:t>
-            </w:r>
-            <w:bookmarkEnd w:id="26"/>
-          </w:p>
           <w:p>
             <w:pPr>
               <w:jc w:val="left"/>
@@ -822,8 +809,21 @@
               <w:t xml:space="preserve"> </w:t>
             </w:r>
             <w:r>
-              <w:t xml:space="preserve">Ceilings</w:t>
-            </w:r>
+              <w:t xml:space="preserve">Open all windows</w:t>
+            </w:r>
+          </w:p>
+        </w:tc>
+        <w:tc>
+          <w:p>
+            <w:pPr>
+              <w:pStyle w:val="Heading3"/>
+              <w:jc w:val="left"/>
+            </w:pPr>
+            <w:bookmarkStart w:id="26" w:name="bathroom"/>
+            <w:r>
+              <w:t xml:space="preserve">Bathroom:</w:t>
+            </w:r>
+            <w:bookmarkEnd w:id="26"/>
           </w:p>
           <w:p>
             <w:pPr>
@@ -875,7 +875,7 @@
               <w:t xml:space="preserve"> </w:t>
             </w:r>
             <w:r>
-              <w:t xml:space="preserve">Walls</w:t>
+              <w:t xml:space="preserve">Ceilings</w:t>
             </w:r>
           </w:p>
           <w:p>
@@ -928,24 +928,8 @@
               <w:t xml:space="preserve"> </w:t>
             </w:r>
             <w:r>
-              <w:t xml:space="preserve">Windows</w:t>
-            </w:r>
-          </w:p>
-          <w:p>
-            <w:pPr>
-              <w:jc w:val="left"/>
-            </w:pPr>
-          </w:p>
-          <w:p>
-            <w:pPr>
-              <w:pStyle w:val="Heading3"/>
-              <w:jc w:val="left"/>
-            </w:pPr>
-            <w:bookmarkStart w:id="27" w:name="toilet"/>
-            <w:r>
-              <w:t xml:space="preserve">Toilet:</w:t>
-            </w:r>
-            <w:bookmarkEnd w:id="27"/>
+              <w:t xml:space="preserve">Walls</w:t>
+            </w:r>
           </w:p>
           <w:p>
             <w:pPr>
@@ -997,8 +981,24 @@
               <w:t xml:space="preserve"> </w:t>
             </w:r>
             <w:r>
-              <w:t xml:space="preserve">Ceilings</w:t>
-            </w:r>
+              <w:t xml:space="preserve">Windows</w:t>
+            </w:r>
+          </w:p>
+          <w:p>
+            <w:pPr>
+              <w:jc w:val="left"/>
+            </w:pPr>
+          </w:p>
+          <w:p>
+            <w:pPr>
+              <w:pStyle w:val="Heading3"/>
+              <w:jc w:val="left"/>
+            </w:pPr>
+            <w:bookmarkStart w:id="27" w:name="toilet"/>
+            <w:r>
+              <w:t xml:space="preserve">Toilet:</w:t>
+            </w:r>
+            <w:bookmarkEnd w:id="27"/>
           </w:p>
           <w:p>
             <w:pPr>
@@ -1050,7 +1050,7 @@
               <w:t xml:space="preserve"> </w:t>
             </w:r>
             <w:r>
-              <w:t xml:space="preserve">Walls</w:t>
+              <w:t xml:space="preserve">Ceilings</w:t>
             </w:r>
           </w:p>
           <w:p>
@@ -1103,49 +1103,8 @@
               <w:t xml:space="preserve"> </w:t>
             </w:r>
             <w:r>
-              <w:t xml:space="preserve">Windows</w:t>
-            </w:r>
-          </w:p>
-        </w:tc>
-      </w:tr>
-    </w:tbl>
-    <w:p>
-      <w:pPr>
-        <w:pStyle w:val="BodyText"/>
-      </w:pPr>
-    </w:p>
-    <w:p>
-      <w:pPr>
-        <w:pStyle w:val="Heading2"/>
-      </w:pPr>
-      <w:bookmarkStart w:id="28" w:name="scrub"/>
-      <w:r>
-        <w:t xml:space="preserve">3. Scrub</w:t>
-      </w:r>
-      <w:bookmarkEnd w:id="28"/>
-    </w:p>
-    <w:tbl>
-      <w:tblPr>
-        <w:tblStyle w:val="Table"/>
-        <w:tblW w:type="pct" w:w="5000.0"/>
-        <w:tblLook w:firstRow="0"/>
-      </w:tblPr>
-      <w:tblGrid>
-        <w:gridCol w:w="3960"/>
-        <w:gridCol w:w="3960"/>
-      </w:tblGrid>
-      <w:tr>
-        <w:tc>
-          <w:p>
-            <w:pPr>
-              <w:pStyle w:val="Heading3"/>
-              <w:jc w:val="left"/>
-            </w:pPr>
-            <w:bookmarkStart w:id="29" w:name="a-bedroom"/>
-            <w:r>
-              <w:t xml:space="preserve">(a) Bedroom</w:t>
-            </w:r>
-            <w:bookmarkEnd w:id="29"/>
+              <w:t xml:space="preserve">Walls</w:t>
+            </w:r>
           </w:p>
           <w:p>
             <w:pPr>
@@ -1200,6 +1159,47 @@
               <w:t xml:space="preserve">Windows</w:t>
             </w:r>
           </w:p>
+        </w:tc>
+      </w:tr>
+    </w:tbl>
+    <w:p>
+      <w:pPr>
+        <w:pStyle w:val="BodyText"/>
+      </w:pPr>
+    </w:p>
+    <w:p>
+      <w:pPr>
+        <w:pStyle w:val="Heading2"/>
+      </w:pPr>
+      <w:bookmarkStart w:id="28" w:name="scrub"/>
+      <w:r>
+        <w:t xml:space="preserve">3. Scrub</w:t>
+      </w:r>
+      <w:bookmarkEnd w:id="28"/>
+    </w:p>
+    <w:tbl>
+      <w:tblPr>
+        <w:tblStyle w:val="Table"/>
+        <w:tblW w:type="pct" w:w="5000.0"/>
+        <w:tblLook w:firstRow="0"/>
+      </w:tblPr>
+      <w:tblGrid>
+        <w:gridCol w:w="3960"/>
+        <w:gridCol w:w="3960"/>
+      </w:tblGrid>
+      <w:tr>
+        <w:tc>
+          <w:p>
+            <w:pPr>
+              <w:pStyle w:val="Heading3"/>
+              <w:jc w:val="left"/>
+            </w:pPr>
+            <w:bookmarkStart w:id="29" w:name="a-bedroom"/>
+            <w:r>
+              <w:t xml:space="preserve">(a) Bedroom</w:t>
+            </w:r>
+            <w:bookmarkEnd w:id="29"/>
+          </w:p>
           <w:p>
             <w:pPr>
               <w:jc w:val="left"/>
@@ -1250,7 +1250,7 @@
               <w:t xml:space="preserve"> </w:t>
             </w:r>
             <w:r>
-              <w:t xml:space="preserve">Power outlets</w:t>
+              <w:t xml:space="preserve">Windows</w:t>
             </w:r>
           </w:p>
           <w:p>
@@ -1303,7 +1303,7 @@
               <w:t xml:space="preserve"> </w:t>
             </w:r>
             <w:r>
-              <w:t xml:space="preserve">Headboard</w:t>
+              <w:t xml:space="preserve">Power outlets</w:t>
             </w:r>
           </w:p>
           <w:p>
@@ -1356,7 +1356,7 @@
               <w:t xml:space="preserve"> </w:t>
             </w:r>
             <w:r>
-              <w:t xml:space="preserve">Curtain rods</w:t>
+              <w:t xml:space="preserve">Headboard</w:t>
             </w:r>
           </w:p>
           <w:p>
@@ -1409,7 +1409,113 @@
               <w:t xml:space="preserve"> </w:t>
             </w:r>
             <w:r>
+              <w:t xml:space="preserve">Curtain rods</w:t>
+            </w:r>
+          </w:p>
+          <w:p>
+            <w:pPr>
+              <w:jc w:val="left"/>
+            </w:pPr>
+            <w:r>
+              <w:drawing>
+                <wp:inline>
+                  <wp:extent cx="179043" cy="179043"/>
+                  <wp:effectExtent b="0" l="0" r="0" t="0"/>
+                  <wp:docPr descr="" title="" id="1" name="Picture"/>
+                  <a:graphic>
+                    <a:graphicData uri="http://schemas.openxmlformats.org/drawingml/2006/picture">
+                      <pic:pic>
+                        <pic:nvPicPr>
+                          <pic:cNvPr descr="images/unchecked.png" id="0" name="Picture"/>
+                          <pic:cNvPicPr>
+                            <a:picLocks noChangeArrowheads="1" noChangeAspect="1"/>
+                          </pic:cNvPicPr>
+                        </pic:nvPicPr>
+                        <pic:blipFill>
+                          <a:blip r:embed="rId23"/>
+                          <a:stretch>
+                            <a:fillRect/>
+                          </a:stretch>
+                        </pic:blipFill>
+                        <pic:spPr bwMode="auto">
+                          <a:xfrm>
+                            <a:off x="0" y="0"/>
+                            <a:ext cx="179043" cy="179043"/>
+                          </a:xfrm>
+                          <a:prstGeom prst="rect">
+                            <a:avLst/>
+                          </a:prstGeom>
+                          <a:noFill/>
+                          <a:ln w="9525">
+                            <a:noFill/>
+                            <a:headEnd/>
+                            <a:tailEnd/>
+                          </a:ln>
+                        </pic:spPr>
+                      </pic:pic>
+                    </a:graphicData>
+                  </a:graphic>
+                </wp:inline>
+              </w:drawing>
+            </w:r>
+            <w:r>
+              <w:t xml:space="preserve"> </w:t>
+            </w:r>
+            <w:r>
               <w:t xml:space="preserve">Shelves</w:t>
+            </w:r>
+          </w:p>
+          <w:p>
+            <w:pPr>
+              <w:jc w:val="left"/>
+            </w:pPr>
+            <w:r>
+              <w:drawing>
+                <wp:inline>
+                  <wp:extent cx="179043" cy="179043"/>
+                  <wp:effectExtent b="0" l="0" r="0" t="0"/>
+                  <wp:docPr descr="" title="" id="1" name="Picture"/>
+                  <a:graphic>
+                    <a:graphicData uri="http://schemas.openxmlformats.org/drawingml/2006/picture">
+                      <pic:pic>
+                        <pic:nvPicPr>
+                          <pic:cNvPr descr="images/unchecked.png" id="0" name="Picture"/>
+                          <pic:cNvPicPr>
+                            <a:picLocks noChangeArrowheads="1" noChangeAspect="1"/>
+                          </pic:cNvPicPr>
+                        </pic:nvPicPr>
+                        <pic:blipFill>
+                          <a:blip r:embed="rId23"/>
+                          <a:stretch>
+                            <a:fillRect/>
+                          </a:stretch>
+                        </pic:blipFill>
+                        <pic:spPr bwMode="auto">
+                          <a:xfrm>
+                            <a:off x="0" y="0"/>
+                            <a:ext cx="179043" cy="179043"/>
+                          </a:xfrm>
+                          <a:prstGeom prst="rect">
+                            <a:avLst/>
+                          </a:prstGeom>
+                          <a:noFill/>
+                          <a:ln w="9525">
+                            <a:noFill/>
+                            <a:headEnd/>
+                            <a:tailEnd/>
+                          </a:ln>
+                        </pic:spPr>
+                      </pic:pic>
+                    </a:graphicData>
+                  </a:graphic>
+                </wp:inline>
+              </w:drawing>
+            </w:r>
+            <w:r>
+              <w:t xml:space="preserve"> </w:t>
+            </w:r>
+            <w:r>
+              <w:t xml:space="preserve">Mattress stains</w:t>
             </w:r>
           </w:p>
           <w:p>

</xml_diff>

<commit_message>
normalizing naming, starting dorms
</commit_message>
<xml_diff>
--- a/output/residences-checklist.docx
+++ b/output/residences-checklist.docx
@@ -79,11 +79,233 @@
       <w:pPr>
         <w:pStyle w:val="Heading2"/>
       </w:pPr>
-      <w:bookmarkStart w:id="22" w:name="sweep"/>
-      <w:r>
-        <w:t xml:space="preserve">1. Sweep</w:t>
+      <w:bookmarkStart w:id="22" w:name="wash-curtains"/>
+      <w:r>
+        <w:t xml:space="preserve">1. Wash Curtains</w:t>
       </w:r>
       <w:bookmarkEnd w:id="22"/>
+    </w:p>
+    <w:p>
+      <w:pPr>
+        <w:pStyle w:val="FirstParagraph"/>
+      </w:pPr>
+      <w:r>
+        <w:drawing>
+          <wp:inline>
+            <wp:extent cx="179043" cy="179043"/>
+            <wp:effectExtent b="0" l="0" r="0" t="0"/>
+            <wp:docPr descr="unchecked" title="" id="1" name="Picture"/>
+            <a:graphic>
+              <a:graphicData uri="http://schemas.openxmlformats.org/drawingml/2006/picture">
+                <pic:pic>
+                  <pic:nvPicPr>
+                    <pic:cNvPr descr="images/unchecked.png" id="0" name="Picture"/>
+                    <pic:cNvPicPr>
+                      <a:picLocks noChangeArrowheads="1" noChangeAspect="1"/>
+                    </pic:cNvPicPr>
+                  </pic:nvPicPr>
+                  <pic:blipFill>
+                    <a:blip r:embed="rId23"/>
+                    <a:stretch>
+                      <a:fillRect/>
+                    </a:stretch>
+                  </pic:blipFill>
+                  <pic:spPr bwMode="auto">
+                    <a:xfrm>
+                      <a:off x="0" y="0"/>
+                      <a:ext cx="179043" cy="179043"/>
+                    </a:xfrm>
+                    <a:prstGeom prst="rect">
+                      <a:avLst/>
+                    </a:prstGeom>
+                    <a:noFill/>
+                    <a:ln w="9525">
+                      <a:noFill/>
+                      <a:headEnd/>
+                      <a:tailEnd/>
+                    </a:ln>
+                  </pic:spPr>
+                </pic:pic>
+              </a:graphicData>
+            </a:graphic>
+          </wp:inline>
+        </w:drawing>
+      </w:r>
+      <w:r>
+        <w:t xml:space="preserve"> </w:t>
+      </w:r>
+      <w:r>
+        <w:t xml:space="preserve">Remove curtains from all residences</w:t>
+      </w:r>
+    </w:p>
+    <w:p>
+      <w:pPr>
+        <w:pStyle w:val="BodyText"/>
+      </w:pPr>
+      <w:r>
+        <w:drawing>
+          <wp:inline>
+            <wp:extent cx="179043" cy="179043"/>
+            <wp:effectExtent b="0" l="0" r="0" t="0"/>
+            <wp:docPr descr="unchecked" title="" id="1" name="Picture"/>
+            <a:graphic>
+              <a:graphicData uri="http://schemas.openxmlformats.org/drawingml/2006/picture">
+                <pic:pic>
+                  <pic:nvPicPr>
+                    <pic:cNvPr descr="images/unchecked.png" id="0" name="Picture"/>
+                    <pic:cNvPicPr>
+                      <a:picLocks noChangeArrowheads="1" noChangeAspect="1"/>
+                    </pic:cNvPicPr>
+                  </pic:nvPicPr>
+                  <pic:blipFill>
+                    <a:blip r:embed="rId23"/>
+                    <a:stretch>
+                      <a:fillRect/>
+                    </a:stretch>
+                  </pic:blipFill>
+                  <pic:spPr bwMode="auto">
+                    <a:xfrm>
+                      <a:off x="0" y="0"/>
+                      <a:ext cx="179043" cy="179043"/>
+                    </a:xfrm>
+                    <a:prstGeom prst="rect">
+                      <a:avLst/>
+                    </a:prstGeom>
+                    <a:noFill/>
+                    <a:ln w="9525">
+                      <a:noFill/>
+                      <a:headEnd/>
+                      <a:tailEnd/>
+                    </a:ln>
+                  </pic:spPr>
+                </pic:pic>
+              </a:graphicData>
+            </a:graphic>
+          </wp:inline>
+        </w:drawing>
+      </w:r>
+      <w:r>
+        <w:t xml:space="preserve"> </w:t>
+      </w:r>
+      <w:r>
+        <w:t xml:space="preserve">Wash all curtains</w:t>
+      </w:r>
+    </w:p>
+    <w:p>
+      <w:pPr>
+        <w:pStyle w:val="BodyText"/>
+      </w:pPr>
+      <w:r>
+        <w:drawing>
+          <wp:inline>
+            <wp:extent cx="179043" cy="179043"/>
+            <wp:effectExtent b="0" l="0" r="0" t="0"/>
+            <wp:docPr descr="unchecked" title="" id="1" name="Picture"/>
+            <a:graphic>
+              <a:graphicData uri="http://schemas.openxmlformats.org/drawingml/2006/picture">
+                <pic:pic>
+                  <pic:nvPicPr>
+                    <pic:cNvPr descr="images/unchecked.png" id="0" name="Picture"/>
+                    <pic:cNvPicPr>
+                      <a:picLocks noChangeArrowheads="1" noChangeAspect="1"/>
+                    </pic:cNvPicPr>
+                  </pic:nvPicPr>
+                  <pic:blipFill>
+                    <a:blip r:embed="rId23"/>
+                    <a:stretch>
+                      <a:fillRect/>
+                    </a:stretch>
+                  </pic:blipFill>
+                  <pic:spPr bwMode="auto">
+                    <a:xfrm>
+                      <a:off x="0" y="0"/>
+                      <a:ext cx="179043" cy="179043"/>
+                    </a:xfrm>
+                    <a:prstGeom prst="rect">
+                      <a:avLst/>
+                    </a:prstGeom>
+                    <a:noFill/>
+                    <a:ln w="9525">
+                      <a:noFill/>
+                      <a:headEnd/>
+                      <a:tailEnd/>
+                    </a:ln>
+                  </pic:spPr>
+                </pic:pic>
+              </a:graphicData>
+            </a:graphic>
+          </wp:inline>
+        </w:drawing>
+      </w:r>
+      <w:r>
+        <w:t xml:space="preserve"> </w:t>
+      </w:r>
+      <w:r>
+        <w:t xml:space="preserve">Hang curtains to dry</w:t>
+      </w:r>
+    </w:p>
+    <w:p>
+      <w:pPr>
+        <w:pStyle w:val="BodyText"/>
+      </w:pPr>
+      <w:r>
+        <w:drawing>
+          <wp:inline>
+            <wp:extent cx="179043" cy="179043"/>
+            <wp:effectExtent b="0" l="0" r="0" t="0"/>
+            <wp:docPr descr="unchecked" title="" id="1" name="Picture"/>
+            <a:graphic>
+              <a:graphicData uri="http://schemas.openxmlformats.org/drawingml/2006/picture">
+                <pic:pic>
+                  <pic:nvPicPr>
+                    <pic:cNvPr descr="images/unchecked.png" id="0" name="Picture"/>
+                    <pic:cNvPicPr>
+                      <a:picLocks noChangeArrowheads="1" noChangeAspect="1"/>
+                    </pic:cNvPicPr>
+                  </pic:nvPicPr>
+                  <pic:blipFill>
+                    <a:blip r:embed="rId23"/>
+                    <a:stretch>
+                      <a:fillRect/>
+                    </a:stretch>
+                  </pic:blipFill>
+                  <pic:spPr bwMode="auto">
+                    <a:xfrm>
+                      <a:off x="0" y="0"/>
+                      <a:ext cx="179043" cy="179043"/>
+                    </a:xfrm>
+                    <a:prstGeom prst="rect">
+                      <a:avLst/>
+                    </a:prstGeom>
+                    <a:noFill/>
+                    <a:ln w="9525">
+                      <a:noFill/>
+                      <a:headEnd/>
+                      <a:tailEnd/>
+                    </a:ln>
+                  </pic:spPr>
+                </pic:pic>
+              </a:graphicData>
+            </a:graphic>
+          </wp:inline>
+        </w:drawing>
+      </w:r>
+      <w:r>
+        <w:t xml:space="preserve"> </w:t>
+      </w:r>
+      <w:r>
+        <w:t xml:space="preserve">Replace curtains in all residences</w:t>
+      </w:r>
+    </w:p>
+    <w:p>
+      <w:pPr>
+        <w:pStyle w:val="Heading2"/>
+      </w:pPr>
+      <w:bookmarkStart w:id="24" w:name="sweep"/>
+      <w:r>
+        <w:t xml:space="preserve">2. Sweep</w:t>
+      </w:r>
+      <w:bookmarkEnd w:id="24"/>
     </w:p>
     <w:p>
       <w:pPr>
@@ -306,11 +528,11 @@
       <w:pPr>
         <w:pStyle w:val="Heading2"/>
       </w:pPr>
-      <w:bookmarkStart w:id="24" w:name="dry-dust"/>
-      <w:r>
-        <w:t xml:space="preserve">2. Dry Dust</w:t>
-      </w:r>
-      <w:bookmarkEnd w:id="24"/>
+      <w:bookmarkStart w:id="25" w:name="dry-dust"/>
+      <w:r>
+        <w:t xml:space="preserve">3. Dry Dust</w:t>
+      </w:r>
+      <w:bookmarkEnd w:id="25"/>
     </w:p>
     <w:tbl>
       <w:tblPr>
@@ -329,11 +551,11 @@
               <w:pStyle w:val="Heading3"/>
               <w:jc w:val="left"/>
             </w:pPr>
-            <w:bookmarkStart w:id="25" w:name="bedroom"/>
+            <w:bookmarkStart w:id="26" w:name="bedroom"/>
             <w:r>
               <w:t xml:space="preserve">Bedroom:</w:t>
             </w:r>
-            <w:bookmarkEnd w:id="25"/>
+            <w:bookmarkEnd w:id="26"/>
           </w:p>
           <w:p>
             <w:pPr>
@@ -819,11 +1041,11 @@
               <w:pStyle w:val="Heading3"/>
               <w:jc w:val="left"/>
             </w:pPr>
-            <w:bookmarkStart w:id="26" w:name="bathroom"/>
+            <w:bookmarkStart w:id="27" w:name="bathroom"/>
             <w:r>
               <w:t xml:space="preserve">Bathroom:</w:t>
             </w:r>
-            <w:bookmarkEnd w:id="26"/>
+            <w:bookmarkEnd w:id="27"/>
           </w:p>
           <w:p>
             <w:pPr>
@@ -994,11 +1216,11 @@
               <w:pStyle w:val="Heading3"/>
               <w:jc w:val="left"/>
             </w:pPr>
-            <w:bookmarkStart w:id="27" w:name="toilet"/>
+            <w:bookmarkStart w:id="28" w:name="toilet"/>
             <w:r>
               <w:t xml:space="preserve">Toilet:</w:t>
             </w:r>
-            <w:bookmarkEnd w:id="27"/>
+            <w:bookmarkEnd w:id="28"/>
           </w:p>
           <w:p>
             <w:pPr>
@@ -1171,11 +1393,11 @@
       <w:pPr>
         <w:pStyle w:val="Heading2"/>
       </w:pPr>
-      <w:bookmarkStart w:id="28" w:name="scrub"/>
-      <w:r>
-        <w:t xml:space="preserve">3. Scrub</w:t>
-      </w:r>
-      <w:bookmarkEnd w:id="28"/>
+      <w:bookmarkStart w:id="29" w:name="scrub"/>
+      <w:r>
+        <w:t xml:space="preserve">4. Scrub</w:t>
+      </w:r>
+      <w:bookmarkEnd w:id="29"/>
     </w:p>
     <w:tbl>
       <w:tblPr>
@@ -1194,11 +1416,11 @@
               <w:pStyle w:val="Heading3"/>
               <w:jc w:val="left"/>
             </w:pPr>
-            <w:bookmarkStart w:id="29" w:name="a-bedroom"/>
+            <w:bookmarkStart w:id="30" w:name="a-bedroom"/>
             <w:r>
               <w:t xml:space="preserve">(a) Bedroom</w:t>
             </w:r>
-            <w:bookmarkEnd w:id="29"/>
+            <w:bookmarkEnd w:id="30"/>
           </w:p>
           <w:p>
             <w:pPr>
@@ -1528,11 +1750,11 @@
               <w:pStyle w:val="Heading3"/>
               <w:jc w:val="left"/>
             </w:pPr>
-            <w:bookmarkStart w:id="30" w:name="b1-bathroom"/>
+            <w:bookmarkStart w:id="31" w:name="b1-bathroom"/>
             <w:r>
               <w:t xml:space="preserve">(b1) Bathroom</w:t>
             </w:r>
-            <w:bookmarkEnd w:id="30"/>
+            <w:bookmarkEnd w:id="31"/>
           </w:p>
           <w:p>
             <w:pPr>
@@ -1753,11 +1975,11 @@
               <w:pStyle w:val="Heading3"/>
               <w:jc w:val="left"/>
             </w:pPr>
-            <w:bookmarkStart w:id="31" w:name="b2-toilet"/>
+            <w:bookmarkStart w:id="32" w:name="b2-toilet"/>
             <w:r>
               <w:t xml:space="preserve">(b2) Toilet</w:t>
             </w:r>
-            <w:bookmarkEnd w:id="31"/>
+            <w:bookmarkEnd w:id="32"/>
           </w:p>
           <w:p>
             <w:pPr>
@@ -1981,11 +2203,11 @@
               <w:pStyle w:val="Heading3"/>
               <w:jc w:val="left"/>
             </w:pPr>
-            <w:bookmarkStart w:id="32" w:name="c-accessories"/>
+            <w:bookmarkStart w:id="33" w:name="c-accessories"/>
             <w:r>
               <w:t xml:space="preserve">(c) Accessories</w:t>
             </w:r>
-            <w:bookmarkEnd w:id="32"/>
+            <w:bookmarkEnd w:id="33"/>
           </w:p>
           <w:p>
             <w:pPr>
@@ -2158,11 +2380,11 @@
       <w:pPr>
         <w:pStyle w:val="Heading2"/>
       </w:pPr>
-      <w:bookmarkStart w:id="33" w:name="mop"/>
-      <w:r>
-        <w:t xml:space="preserve">4. Mop</w:t>
-      </w:r>
-      <w:bookmarkEnd w:id="33"/>
+      <w:bookmarkStart w:id="34" w:name="mop"/>
+      <w:r>
+        <w:t xml:space="preserve">5. Mop</w:t>
+      </w:r>
+      <w:bookmarkEnd w:id="34"/>
     </w:p>
     <w:p>
       <w:pPr>
@@ -2332,11 +2554,11 @@
       <w:pPr>
         <w:pStyle w:val="Heading2"/>
       </w:pPr>
-      <w:bookmarkStart w:id="34" w:name="window-glass"/>
-      <w:r>
-        <w:t xml:space="preserve">5. Window glass</w:t>
-      </w:r>
-      <w:bookmarkEnd w:id="34"/>
+      <w:bookmarkStart w:id="35" w:name="window-glass"/>
+      <w:r>
+        <w:t xml:space="preserve">6. Window glass</w:t>
+      </w:r>
+      <w:bookmarkEnd w:id="35"/>
     </w:p>
     <w:p>
       <w:pPr>

</xml_diff>